<commit_message>
Modifiqué diagramas de casos de uso y agregué parte de glosario de términos
</commit_message>
<xml_diff>
--- a/02_Diseño/Casos de uso/Especificacion_detallada_de_casos_de_uso_BODY_FITNESS_GYM.docx
+++ b/02_Diseño/Casos de uso/Especificacion_detallada_de_casos_de_uso_BODY_FITNESS_GYM.docx
@@ -15,7 +15,7 @@
       <w:r>
         <w:rPr>
           <w:noProof/>
-          <w:lang w:val="es-ES" w:eastAsia="es-ES"/>
+          <w:lang w:eastAsia="es-CO"/>
         </w:rPr>
         <w:drawing>
           <wp:inline distT="0" distB="0" distL="0" distR="0" wp14:anchorId="136C17DE" wp14:editId="544F18E3">
@@ -942,8 +942,6 @@
               <w:lang w:val="es-ES" w:eastAsia="es-ES"/>
             </w:rPr>
           </w:pPr>
-          <w:bookmarkStart w:id="2" w:name="_GoBack"/>
-          <w:bookmarkEnd w:id="2"/>
         </w:p>
         <w:p>
           <w:pPr>
@@ -2494,7 +2492,7 @@
           <w:numId w:val="1"/>
         </w:numPr>
       </w:pPr>
-      <w:bookmarkStart w:id="3" w:name="_Toc485657707"/>
+      <w:bookmarkStart w:id="2" w:name="_Toc485657707"/>
       <w:r>
         <w:t>Especificación de caso de uso CU_001:</w:t>
       </w:r>
@@ -2510,7 +2508,7 @@
       <w:r>
         <w:t>Iniciar sesión</w:t>
       </w:r>
-      <w:bookmarkEnd w:id="3"/>
+      <w:bookmarkEnd w:id="2"/>
     </w:p>
     <w:p/>
     <w:tbl>
@@ -3905,7 +3903,7 @@
           <w:numId w:val="1"/>
         </w:numPr>
       </w:pPr>
-      <w:bookmarkStart w:id="4" w:name="_Toc485657708"/>
+      <w:bookmarkStart w:id="3" w:name="_Toc485657708"/>
       <w:r>
         <w:t>Especificación de caso de uso CU_002:</w:t>
       </w:r>
@@ -3921,7 +3919,7 @@
       <w:r>
         <w:t>Recuperar contraseña</w:t>
       </w:r>
-      <w:bookmarkEnd w:id="4"/>
+      <w:bookmarkEnd w:id="3"/>
     </w:p>
     <w:p/>
     <w:tbl>
@@ -5135,14 +5133,14 @@
           <w:numId w:val="1"/>
         </w:numPr>
       </w:pPr>
-      <w:bookmarkStart w:id="5" w:name="_Toc485657709"/>
+      <w:bookmarkStart w:id="4" w:name="_Toc485657709"/>
       <w:r>
         <w:t xml:space="preserve">Especificación de caso de uso CU_003: </w:t>
       </w:r>
       <w:r>
         <w:t>Registrar Alumno</w:t>
       </w:r>
-      <w:bookmarkEnd w:id="5"/>
+      <w:bookmarkEnd w:id="4"/>
     </w:p>
     <w:p>
       <w:pPr>
@@ -6470,14 +6468,14 @@
           <w:numId w:val="1"/>
         </w:numPr>
       </w:pPr>
-      <w:bookmarkStart w:id="6" w:name="_Toc485657710"/>
+      <w:bookmarkStart w:id="5" w:name="_Toc485657710"/>
       <w:r>
         <w:t xml:space="preserve">Especificación de caso de uso CU_005: </w:t>
       </w:r>
       <w:r>
         <w:t>Gestionar programas de acondicionamiento físico personal (PAFP)</w:t>
       </w:r>
-      <w:bookmarkEnd w:id="6"/>
+      <w:bookmarkEnd w:id="5"/>
     </w:p>
     <w:p>
       <w:pPr>
@@ -7823,14 +7821,14 @@
           <w:numId w:val="1"/>
         </w:numPr>
       </w:pPr>
-      <w:bookmarkStart w:id="7" w:name="_Toc485657711"/>
+      <w:bookmarkStart w:id="6" w:name="_Toc485657711"/>
       <w:r>
         <w:t xml:space="preserve">Especificación de caso de uso CU_007: </w:t>
       </w:r>
       <w:r>
         <w:t>Editar PAFP</w:t>
       </w:r>
-      <w:bookmarkEnd w:id="7"/>
+      <w:bookmarkEnd w:id="6"/>
     </w:p>
     <w:p>
       <w:pPr>
@@ -9281,14 +9279,14 @@
           <w:numId w:val="1"/>
         </w:numPr>
       </w:pPr>
-      <w:bookmarkStart w:id="8" w:name="_Toc485657712"/>
+      <w:bookmarkStart w:id="7" w:name="_Toc485657712"/>
       <w:r>
         <w:t xml:space="preserve">Especificación de caso de uso CU_008: </w:t>
       </w:r>
       <w:r>
         <w:t>Gestionar alumnos</w:t>
       </w:r>
-      <w:bookmarkEnd w:id="8"/>
+      <w:bookmarkEnd w:id="7"/>
     </w:p>
     <w:p>
       <w:pPr>
@@ -10270,25 +10268,7 @@
                 <w:i/>
                 <w:iCs/>
               </w:rPr>
-              <w:t xml:space="preserve">Flujo Alterno 1: Búsqueda </w:t>
-            </w:r>
-            <w:proofErr w:type="spellStart"/>
-            <w:r>
-              <w:rPr>
-                <w:rFonts w:ascii="Arial" w:hAnsi="Arial" w:cs="Arial"/>
-                <w:i/>
-                <w:iCs/>
-              </w:rPr>
-              <w:t>parametrizada</w:t>
-            </w:r>
-            <w:proofErr w:type="spellEnd"/>
-            <w:r>
-              <w:rPr>
-                <w:rFonts w:ascii="Arial" w:hAnsi="Arial" w:cs="Arial"/>
-                <w:i/>
-                <w:iCs/>
-              </w:rPr>
-              <w:t xml:space="preserve"> de alumnos</w:t>
+              <w:t>Flujo Alterno 1: Búsqueda parametrizada de alumnos</w:t>
             </w:r>
           </w:p>
         </w:tc>
@@ -10942,7 +10922,7 @@
           <w:numId w:val="1"/>
         </w:numPr>
       </w:pPr>
-      <w:bookmarkStart w:id="9" w:name="_Toc485657713"/>
+      <w:bookmarkStart w:id="8" w:name="_Toc485657713"/>
       <w:r>
         <w:t>Especificación de caso de uso CU_009:</w:t>
       </w:r>
@@ -10958,7 +10938,7 @@
       <w:r>
         <w:t>Registrar suscripción</w:t>
       </w:r>
-      <w:bookmarkEnd w:id="9"/>
+      <w:bookmarkEnd w:id="8"/>
     </w:p>
     <w:p>
       <w:pPr>
@@ -12743,14 +12723,14 @@
           <w:numId w:val="1"/>
         </w:numPr>
       </w:pPr>
-      <w:bookmarkStart w:id="10" w:name="_Toc485657714"/>
+      <w:bookmarkStart w:id="9" w:name="_Toc485657714"/>
       <w:r>
         <w:t xml:space="preserve">Especificación de caso de uso CU_010: </w:t>
       </w:r>
       <w:r>
         <w:t>Editar información de alumno</w:t>
       </w:r>
-      <w:bookmarkEnd w:id="10"/>
+      <w:bookmarkEnd w:id="9"/>
     </w:p>
     <w:p>
       <w:pPr>
@@ -14275,14 +14255,14 @@
           <w:numId w:val="1"/>
         </w:numPr>
       </w:pPr>
-      <w:bookmarkStart w:id="11" w:name="_Toc485657715"/>
+      <w:bookmarkStart w:id="10" w:name="_Toc485657715"/>
       <w:r>
         <w:t xml:space="preserve">Especificación de caso de uso CU_011: </w:t>
       </w:r>
       <w:r>
         <w:t>Editar formulario datos médicos</w:t>
       </w:r>
-      <w:bookmarkEnd w:id="11"/>
+      <w:bookmarkEnd w:id="10"/>
     </w:p>
     <w:p>
       <w:pPr>
@@ -16150,14 +16130,14 @@
       <w:r>
         <w:t xml:space="preserve"> </w:t>
       </w:r>
-      <w:bookmarkStart w:id="12" w:name="_Toc485657716"/>
+      <w:bookmarkStart w:id="11" w:name="_Toc485657716"/>
       <w:r>
         <w:t xml:space="preserve">Especificación de caso de uso CU_012: </w:t>
       </w:r>
       <w:r>
         <w:t>Editar información de entrenador</w:t>
       </w:r>
-      <w:bookmarkEnd w:id="12"/>
+      <w:bookmarkEnd w:id="11"/>
     </w:p>
     <w:p>
       <w:pPr>
@@ -18014,7 +17994,7 @@
       <w:r>
         <w:t xml:space="preserve"> </w:t>
       </w:r>
-      <w:bookmarkStart w:id="13" w:name="_Toc485657717"/>
+      <w:bookmarkStart w:id="12" w:name="_Toc485657717"/>
       <w:r>
         <w:t>Especificación de caso de uso CU_013:</w:t>
       </w:r>
@@ -18031,7 +18011,7 @@
       <w:r>
         <w:t>Gestionar Entrenadores</w:t>
       </w:r>
-      <w:bookmarkEnd w:id="13"/>
+      <w:bookmarkEnd w:id="12"/>
     </w:p>
     <w:p>
       <w:pPr>
@@ -19764,12 +19744,1510 @@
           <w:numId w:val="1"/>
         </w:numPr>
       </w:pPr>
-      <w:bookmarkStart w:id="14" w:name="_Toc485657718"/>
+      <w:bookmarkStart w:id="13" w:name="_Toc485657718"/>
       <w:r>
         <w:t xml:space="preserve">Especificación de caso de uso CU_014: </w:t>
       </w:r>
       <w:r>
         <w:t>Gestión de contabilidad</w:t>
+      </w:r>
+      <w:bookmarkEnd w:id="13"/>
+    </w:p>
+    <w:p>
+      <w:pPr>
+        <w:jc w:val="center"/>
+        <w:rPr>
+          <w:rFonts w:ascii="Arial" w:hAnsi="Arial" w:cs="Arial"/>
+          <w:b/>
+          <w:sz w:val="24"/>
+          <w:szCs w:val="24"/>
+        </w:rPr>
+      </w:pPr>
+    </w:p>
+    <w:p>
+      <w:pPr>
+        <w:jc w:val="center"/>
+        <w:rPr>
+          <w:rFonts w:ascii="Arial" w:hAnsi="Arial" w:cs="Arial"/>
+          <w:b/>
+          <w:sz w:val="24"/>
+          <w:szCs w:val="24"/>
+        </w:rPr>
+      </w:pPr>
+    </w:p>
+    <w:tbl>
+      <w:tblPr>
+        <w:tblW w:w="9178" w:type="dxa"/>
+        <w:tblInd w:w="108" w:type="dxa"/>
+        <w:tblLayout w:type="fixed"/>
+        <w:tblLook w:val="0000" w:firstRow="0" w:lastRow="0" w:firstColumn="0" w:lastColumn="0" w:noHBand="0" w:noVBand="0"/>
+        <w:tblCaption w:val="dfdsf"/>
+        <w:tblDescription w:val=""/>
+      </w:tblPr>
+      <w:tblGrid>
+        <w:gridCol w:w="3344"/>
+        <w:gridCol w:w="377"/>
+        <w:gridCol w:w="1129"/>
+        <w:gridCol w:w="2517"/>
+        <w:gridCol w:w="1811"/>
+      </w:tblGrid>
+      <w:tr>
+        <w:tc>
+          <w:tcPr>
+            <w:tcW w:w="3344" w:type="dxa"/>
+            <w:tcBorders>
+              <w:top w:val="single" w:sz="4" w:space="0" w:color="000000" w:themeColor="text1"/>
+              <w:left w:val="single" w:sz="4" w:space="0" w:color="000000" w:themeColor="text1"/>
+              <w:bottom w:val="single" w:sz="4" w:space="0" w:color="000000" w:themeColor="text1"/>
+            </w:tcBorders>
+            <w:shd w:val="clear" w:color="auto" w:fill="auto"/>
+          </w:tcPr>
+          <w:p>
+            <w:pPr>
+              <w:jc w:val="both"/>
+              <w:rPr>
+                <w:rFonts w:ascii="Arial" w:hAnsi="Arial" w:cs="Arial"/>
+                <w:b/>
+                <w:bCs/>
+              </w:rPr>
+            </w:pPr>
+            <w:r>
+              <w:rPr>
+                <w:rFonts w:ascii="Arial" w:hAnsi="Arial" w:cs="Arial"/>
+                <w:b/>
+                <w:bCs/>
+              </w:rPr>
+              <w:t>Código</w:t>
+            </w:r>
+          </w:p>
+        </w:tc>
+        <w:tc>
+          <w:tcPr>
+            <w:tcW w:w="5834" w:type="dxa"/>
+            <w:gridSpan w:val="4"/>
+            <w:tcBorders>
+              <w:top w:val="single" w:sz="4" w:space="0" w:color="000000" w:themeColor="text1"/>
+              <w:left w:val="single" w:sz="4" w:space="0" w:color="000000" w:themeColor="text1"/>
+              <w:bottom w:val="single" w:sz="4" w:space="0" w:color="000000" w:themeColor="text1"/>
+              <w:right w:val="single" w:sz="4" w:space="0" w:color="000000" w:themeColor="text1"/>
+            </w:tcBorders>
+            <w:shd w:val="clear" w:color="auto" w:fill="auto"/>
+          </w:tcPr>
+          <w:p>
+            <w:pPr>
+              <w:snapToGrid w:val="0"/>
+              <w:jc w:val="both"/>
+              <w:rPr>
+                <w:rFonts w:ascii="Arial" w:hAnsi="Arial" w:cs="Arial"/>
+              </w:rPr>
+            </w:pPr>
+            <w:r>
+              <w:rPr>
+                <w:rFonts w:ascii="Arial" w:hAnsi="Arial" w:cs="Arial"/>
+              </w:rPr>
+              <w:t>ECU_014</w:t>
+            </w:r>
+          </w:p>
+        </w:tc>
+      </w:tr>
+      <w:tr>
+        <w:tc>
+          <w:tcPr>
+            <w:tcW w:w="3344" w:type="dxa"/>
+            <w:tcBorders>
+              <w:top w:val="single" w:sz="4" w:space="0" w:color="000000" w:themeColor="text1"/>
+              <w:left w:val="single" w:sz="4" w:space="0" w:color="000000" w:themeColor="text1"/>
+              <w:bottom w:val="single" w:sz="4" w:space="0" w:color="000000" w:themeColor="text1"/>
+            </w:tcBorders>
+            <w:shd w:val="clear" w:color="auto" w:fill="auto"/>
+          </w:tcPr>
+          <w:p>
+            <w:pPr>
+              <w:jc w:val="both"/>
+              <w:rPr>
+                <w:rFonts w:ascii="Arial" w:hAnsi="Arial" w:cs="Arial"/>
+              </w:rPr>
+            </w:pPr>
+            <w:r>
+              <w:rPr>
+                <w:rFonts w:ascii="Arial" w:hAnsi="Arial" w:cs="Arial"/>
+                <w:b/>
+                <w:bCs/>
+              </w:rPr>
+              <w:t>Nombre</w:t>
+            </w:r>
+          </w:p>
+        </w:tc>
+        <w:tc>
+          <w:tcPr>
+            <w:tcW w:w="5834" w:type="dxa"/>
+            <w:gridSpan w:val="4"/>
+            <w:tcBorders>
+              <w:top w:val="single" w:sz="4" w:space="0" w:color="000000" w:themeColor="text1"/>
+              <w:left w:val="single" w:sz="4" w:space="0" w:color="000000" w:themeColor="text1"/>
+              <w:bottom w:val="single" w:sz="4" w:space="0" w:color="000000" w:themeColor="text1"/>
+              <w:right w:val="single" w:sz="4" w:space="0" w:color="000000" w:themeColor="text1"/>
+            </w:tcBorders>
+            <w:shd w:val="clear" w:color="auto" w:fill="auto"/>
+          </w:tcPr>
+          <w:p>
+            <w:pPr>
+              <w:snapToGrid w:val="0"/>
+              <w:jc w:val="both"/>
+              <w:rPr>
+                <w:rFonts w:ascii="Arial" w:hAnsi="Arial" w:cs="Arial"/>
+              </w:rPr>
+            </w:pPr>
+            <w:r>
+              <w:rPr>
+                <w:rFonts w:ascii="Arial" w:hAnsi="Arial" w:cs="Arial"/>
+              </w:rPr>
+              <w:t xml:space="preserve">Gestión de contabilidad </w:t>
+            </w:r>
+          </w:p>
+        </w:tc>
+      </w:tr>
+      <w:tr>
+        <w:tc>
+          <w:tcPr>
+            <w:tcW w:w="3344" w:type="dxa"/>
+            <w:tcBorders>
+              <w:top w:val="single" w:sz="4" w:space="0" w:color="000000" w:themeColor="text1"/>
+              <w:left w:val="single" w:sz="4" w:space="0" w:color="000000" w:themeColor="text1"/>
+              <w:bottom w:val="single" w:sz="4" w:space="0" w:color="000000" w:themeColor="text1"/>
+            </w:tcBorders>
+            <w:shd w:val="clear" w:color="auto" w:fill="auto"/>
+          </w:tcPr>
+          <w:p>
+            <w:pPr>
+              <w:jc w:val="both"/>
+              <w:rPr>
+                <w:rFonts w:ascii="Arial" w:hAnsi="Arial" w:cs="Arial"/>
+              </w:rPr>
+            </w:pPr>
+            <w:r>
+              <w:rPr>
+                <w:rFonts w:ascii="Arial" w:hAnsi="Arial" w:cs="Arial"/>
+                <w:b/>
+                <w:bCs/>
+              </w:rPr>
+              <w:t>Descripción</w:t>
+            </w:r>
+          </w:p>
+        </w:tc>
+        <w:tc>
+          <w:tcPr>
+            <w:tcW w:w="5834" w:type="dxa"/>
+            <w:gridSpan w:val="4"/>
+            <w:tcBorders>
+              <w:top w:val="single" w:sz="4" w:space="0" w:color="000000" w:themeColor="text1"/>
+              <w:left w:val="single" w:sz="4" w:space="0" w:color="000000" w:themeColor="text1"/>
+              <w:bottom w:val="single" w:sz="4" w:space="0" w:color="000000" w:themeColor="text1"/>
+              <w:right w:val="single" w:sz="4" w:space="0" w:color="000000" w:themeColor="text1"/>
+            </w:tcBorders>
+            <w:shd w:val="clear" w:color="auto" w:fill="auto"/>
+          </w:tcPr>
+          <w:p>
+            <w:pPr>
+              <w:snapToGrid w:val="0"/>
+              <w:jc w:val="both"/>
+              <w:rPr>
+                <w:rFonts w:ascii="Arial" w:hAnsi="Arial" w:cs="Arial"/>
+              </w:rPr>
+            </w:pPr>
+            <w:r>
+              <w:rPr>
+                <w:rFonts w:ascii="Arial" w:hAnsi="Arial" w:cs="Arial"/>
+              </w:rPr>
+              <w:t>Cuando el administrador lo desee o sea necesario, puede mirar en el sistema el histórico de movimientos de caja.</w:t>
+            </w:r>
+          </w:p>
+        </w:tc>
+      </w:tr>
+      <w:tr>
+        <w:tc>
+          <w:tcPr>
+            <w:tcW w:w="3344" w:type="dxa"/>
+            <w:tcBorders>
+              <w:top w:val="single" w:sz="4" w:space="0" w:color="000000" w:themeColor="text1"/>
+              <w:left w:val="single" w:sz="4" w:space="0" w:color="000000" w:themeColor="text1"/>
+              <w:bottom w:val="single" w:sz="4" w:space="0" w:color="000000" w:themeColor="text1"/>
+            </w:tcBorders>
+            <w:shd w:val="clear" w:color="auto" w:fill="auto"/>
+          </w:tcPr>
+          <w:p>
+            <w:pPr>
+              <w:jc w:val="both"/>
+              <w:rPr>
+                <w:rFonts w:ascii="Arial" w:hAnsi="Arial" w:cs="Arial"/>
+                <w:b/>
+                <w:bCs/>
+              </w:rPr>
+            </w:pPr>
+            <w:r>
+              <w:rPr>
+                <w:rFonts w:ascii="Arial" w:hAnsi="Arial" w:cs="Arial"/>
+                <w:b/>
+                <w:bCs/>
+              </w:rPr>
+              <w:t>Requisitos Involucrados</w:t>
+            </w:r>
+          </w:p>
+        </w:tc>
+        <w:tc>
+          <w:tcPr>
+            <w:tcW w:w="5834" w:type="dxa"/>
+            <w:gridSpan w:val="4"/>
+            <w:tcBorders>
+              <w:top w:val="single" w:sz="4" w:space="0" w:color="000000" w:themeColor="text1"/>
+              <w:left w:val="single" w:sz="4" w:space="0" w:color="000000" w:themeColor="text1"/>
+              <w:bottom w:val="single" w:sz="4" w:space="0" w:color="000000" w:themeColor="text1"/>
+              <w:right w:val="single" w:sz="4" w:space="0" w:color="000000" w:themeColor="text1"/>
+            </w:tcBorders>
+            <w:shd w:val="clear" w:color="auto" w:fill="auto"/>
+          </w:tcPr>
+          <w:p>
+            <w:pPr>
+              <w:snapToGrid w:val="0"/>
+              <w:jc w:val="both"/>
+              <w:rPr>
+                <w:rFonts w:ascii="Arial" w:hAnsi="Arial" w:cs="Arial"/>
+              </w:rPr>
+            </w:pPr>
+            <w:r>
+              <w:rPr>
+                <w:rFonts w:ascii="Arial" w:hAnsi="Arial" w:cs="Arial"/>
+              </w:rPr>
+              <w:t xml:space="preserve">Descrito en </w:t>
+            </w:r>
+            <w:proofErr w:type="spellStart"/>
+            <w:r>
+              <w:rPr>
+                <w:rFonts w:ascii="Arial" w:hAnsi="Arial" w:cs="Arial"/>
+              </w:rPr>
+              <w:t>Matriz_de_trazabilidad_casos_de_uso</w:t>
+            </w:r>
+            <w:proofErr w:type="spellEnd"/>
+          </w:p>
+        </w:tc>
+      </w:tr>
+      <w:tr>
+        <w:tc>
+          <w:tcPr>
+            <w:tcW w:w="3344" w:type="dxa"/>
+            <w:tcBorders>
+              <w:top w:val="single" w:sz="4" w:space="0" w:color="000000" w:themeColor="text1"/>
+              <w:left w:val="single" w:sz="4" w:space="0" w:color="000000" w:themeColor="text1"/>
+              <w:bottom w:val="single" w:sz="4" w:space="0" w:color="000000" w:themeColor="text1"/>
+            </w:tcBorders>
+            <w:shd w:val="clear" w:color="auto" w:fill="auto"/>
+          </w:tcPr>
+          <w:p>
+            <w:pPr>
+              <w:jc w:val="both"/>
+              <w:rPr>
+                <w:rFonts w:ascii="Arial" w:hAnsi="Arial" w:cs="Arial"/>
+                <w:b/>
+                <w:bCs/>
+              </w:rPr>
+            </w:pPr>
+            <w:r>
+              <w:rPr>
+                <w:rFonts w:ascii="Arial" w:hAnsi="Arial" w:cs="Arial"/>
+                <w:b/>
+                <w:bCs/>
+              </w:rPr>
+              <w:t>Casos de uso involucrados</w:t>
+            </w:r>
+          </w:p>
+        </w:tc>
+        <w:tc>
+          <w:tcPr>
+            <w:tcW w:w="5834" w:type="dxa"/>
+            <w:gridSpan w:val="4"/>
+            <w:tcBorders>
+              <w:top w:val="single" w:sz="4" w:space="0" w:color="000000" w:themeColor="text1"/>
+              <w:left w:val="single" w:sz="4" w:space="0" w:color="000000" w:themeColor="text1"/>
+              <w:bottom w:val="single" w:sz="4" w:space="0" w:color="000000" w:themeColor="text1"/>
+              <w:right w:val="single" w:sz="4" w:space="0" w:color="000000" w:themeColor="text1"/>
+            </w:tcBorders>
+            <w:shd w:val="clear" w:color="auto" w:fill="auto"/>
+          </w:tcPr>
+          <w:p>
+            <w:pPr>
+              <w:snapToGrid w:val="0"/>
+              <w:jc w:val="both"/>
+              <w:rPr>
+                <w:rFonts w:ascii="Arial" w:hAnsi="Arial" w:cs="Arial"/>
+              </w:rPr>
+            </w:pPr>
+            <w:r>
+              <w:rPr>
+                <w:rFonts w:ascii="Arial" w:hAnsi="Arial" w:cs="Arial"/>
+              </w:rPr>
+              <w:t>CU_014: Realizar gestión de contabilidad</w:t>
+            </w:r>
+          </w:p>
+        </w:tc>
+      </w:tr>
+      <w:tr>
+        <w:tc>
+          <w:tcPr>
+            <w:tcW w:w="3344" w:type="dxa"/>
+            <w:tcBorders>
+              <w:top w:val="single" w:sz="4" w:space="0" w:color="000000" w:themeColor="text1"/>
+              <w:left w:val="single" w:sz="4" w:space="0" w:color="000000" w:themeColor="text1"/>
+              <w:bottom w:val="single" w:sz="4" w:space="0" w:color="000000" w:themeColor="text1"/>
+            </w:tcBorders>
+            <w:shd w:val="clear" w:color="auto" w:fill="auto"/>
+          </w:tcPr>
+          <w:p>
+            <w:pPr>
+              <w:jc w:val="both"/>
+              <w:rPr>
+                <w:rFonts w:ascii="Arial" w:hAnsi="Arial" w:cs="Arial"/>
+              </w:rPr>
+            </w:pPr>
+            <w:r>
+              <w:rPr>
+                <w:rFonts w:ascii="Arial" w:hAnsi="Arial" w:cs="Arial"/>
+                <w:b/>
+                <w:bCs/>
+              </w:rPr>
+              <w:t>Autor</w:t>
+            </w:r>
+          </w:p>
+        </w:tc>
+        <w:tc>
+          <w:tcPr>
+            <w:tcW w:w="5834" w:type="dxa"/>
+            <w:gridSpan w:val="4"/>
+            <w:tcBorders>
+              <w:top w:val="single" w:sz="4" w:space="0" w:color="000000" w:themeColor="text1"/>
+              <w:left w:val="single" w:sz="4" w:space="0" w:color="000000" w:themeColor="text1"/>
+              <w:bottom w:val="single" w:sz="4" w:space="0" w:color="000000" w:themeColor="text1"/>
+              <w:right w:val="single" w:sz="4" w:space="0" w:color="000000" w:themeColor="text1"/>
+            </w:tcBorders>
+            <w:shd w:val="clear" w:color="auto" w:fill="auto"/>
+          </w:tcPr>
+          <w:p>
+            <w:pPr>
+              <w:snapToGrid w:val="0"/>
+              <w:jc w:val="both"/>
+              <w:rPr>
+                <w:rFonts w:ascii="Arial" w:hAnsi="Arial" w:cs="Arial"/>
+              </w:rPr>
+            </w:pPr>
+            <w:r>
+              <w:rPr>
+                <w:rFonts w:ascii="Arial" w:hAnsi="Arial" w:cs="Arial"/>
+              </w:rPr>
+              <w:t>Gabriel Huertas</w:t>
+            </w:r>
+          </w:p>
+        </w:tc>
+      </w:tr>
+      <w:tr>
+        <w:tc>
+          <w:tcPr>
+            <w:tcW w:w="3344" w:type="dxa"/>
+            <w:tcBorders>
+              <w:top w:val="single" w:sz="4" w:space="0" w:color="000000" w:themeColor="text1"/>
+              <w:left w:val="single" w:sz="4" w:space="0" w:color="000000" w:themeColor="text1"/>
+              <w:bottom w:val="single" w:sz="4" w:space="0" w:color="000000" w:themeColor="text1"/>
+            </w:tcBorders>
+            <w:shd w:val="clear" w:color="auto" w:fill="auto"/>
+          </w:tcPr>
+          <w:p>
+            <w:pPr>
+              <w:jc w:val="both"/>
+              <w:rPr>
+                <w:rFonts w:ascii="Arial" w:hAnsi="Arial" w:cs="Arial"/>
+              </w:rPr>
+            </w:pPr>
+            <w:r>
+              <w:rPr>
+                <w:rFonts w:ascii="Arial" w:hAnsi="Arial" w:cs="Arial"/>
+                <w:b/>
+                <w:bCs/>
+              </w:rPr>
+              <w:t>Fecha creación</w:t>
+            </w:r>
+          </w:p>
+        </w:tc>
+        <w:tc>
+          <w:tcPr>
+            <w:tcW w:w="1506" w:type="dxa"/>
+            <w:gridSpan w:val="2"/>
+            <w:tcBorders>
+              <w:top w:val="single" w:sz="4" w:space="0" w:color="000000" w:themeColor="text1"/>
+              <w:left w:val="single" w:sz="4" w:space="0" w:color="000000" w:themeColor="text1"/>
+              <w:bottom w:val="single" w:sz="4" w:space="0" w:color="000000" w:themeColor="text1"/>
+            </w:tcBorders>
+            <w:shd w:val="clear" w:color="auto" w:fill="auto"/>
+          </w:tcPr>
+          <w:p>
+            <w:pPr>
+              <w:snapToGrid w:val="0"/>
+              <w:jc w:val="both"/>
+              <w:rPr>
+                <w:rFonts w:ascii="Arial" w:hAnsi="Arial" w:cs="Arial"/>
+              </w:rPr>
+            </w:pPr>
+            <w:r>
+              <w:rPr>
+                <w:rFonts w:ascii="Arial" w:hAnsi="Arial" w:cs="Arial"/>
+              </w:rPr>
+              <w:t>05/05/2017</w:t>
+            </w:r>
+          </w:p>
+        </w:tc>
+        <w:tc>
+          <w:tcPr>
+            <w:tcW w:w="2517" w:type="dxa"/>
+            <w:tcBorders>
+              <w:top w:val="single" w:sz="4" w:space="0" w:color="000000" w:themeColor="text1"/>
+              <w:left w:val="single" w:sz="4" w:space="0" w:color="000000" w:themeColor="text1"/>
+              <w:bottom w:val="single" w:sz="4" w:space="0" w:color="000000" w:themeColor="text1"/>
+            </w:tcBorders>
+            <w:shd w:val="clear" w:color="auto" w:fill="auto"/>
+          </w:tcPr>
+          <w:p>
+            <w:pPr>
+              <w:jc w:val="both"/>
+              <w:rPr>
+                <w:rFonts w:ascii="Arial" w:hAnsi="Arial" w:cs="Arial"/>
+              </w:rPr>
+            </w:pPr>
+            <w:r>
+              <w:rPr>
+                <w:rFonts w:ascii="Arial" w:hAnsi="Arial" w:cs="Arial"/>
+                <w:b/>
+                <w:bCs/>
+              </w:rPr>
+              <w:t>Fecha modificación</w:t>
+            </w:r>
+          </w:p>
+        </w:tc>
+        <w:tc>
+          <w:tcPr>
+            <w:tcW w:w="1811" w:type="dxa"/>
+            <w:tcBorders>
+              <w:top w:val="single" w:sz="4" w:space="0" w:color="000000" w:themeColor="text1"/>
+              <w:left w:val="single" w:sz="4" w:space="0" w:color="000000" w:themeColor="text1"/>
+              <w:bottom w:val="single" w:sz="4" w:space="0" w:color="000000" w:themeColor="text1"/>
+              <w:right w:val="single" w:sz="4" w:space="0" w:color="000000" w:themeColor="text1"/>
+            </w:tcBorders>
+            <w:shd w:val="clear" w:color="auto" w:fill="auto"/>
+          </w:tcPr>
+          <w:p>
+            <w:pPr>
+              <w:snapToGrid w:val="0"/>
+              <w:jc w:val="both"/>
+              <w:rPr>
+                <w:rFonts w:ascii="Arial" w:hAnsi="Arial" w:cs="Arial"/>
+                <w:b/>
+                <w:bCs/>
+              </w:rPr>
+            </w:pPr>
+            <w:r>
+              <w:rPr>
+                <w:rFonts w:ascii="Arial" w:hAnsi="Arial" w:cs="Arial"/>
+              </w:rPr>
+              <w:t>__/__/____</w:t>
+            </w:r>
+          </w:p>
+        </w:tc>
+      </w:tr>
+      <w:tr>
+        <w:tc>
+          <w:tcPr>
+            <w:tcW w:w="3344" w:type="dxa"/>
+            <w:tcBorders>
+              <w:top w:val="single" w:sz="4" w:space="0" w:color="000000" w:themeColor="text1"/>
+              <w:left w:val="single" w:sz="4" w:space="0" w:color="000000" w:themeColor="text1"/>
+              <w:bottom w:val="single" w:sz="4" w:space="0" w:color="000000" w:themeColor="text1"/>
+            </w:tcBorders>
+            <w:shd w:val="clear" w:color="auto" w:fill="auto"/>
+          </w:tcPr>
+          <w:p>
+            <w:pPr>
+              <w:jc w:val="both"/>
+              <w:rPr>
+                <w:rFonts w:ascii="Arial" w:hAnsi="Arial" w:cs="Arial"/>
+              </w:rPr>
+            </w:pPr>
+            <w:r>
+              <w:rPr>
+                <w:rFonts w:ascii="Arial" w:hAnsi="Arial" w:cs="Arial"/>
+                <w:b/>
+                <w:bCs/>
+              </w:rPr>
+              <w:t>Actores</w:t>
+            </w:r>
+          </w:p>
+        </w:tc>
+        <w:tc>
+          <w:tcPr>
+            <w:tcW w:w="5834" w:type="dxa"/>
+            <w:gridSpan w:val="4"/>
+            <w:tcBorders>
+              <w:top w:val="single" w:sz="4" w:space="0" w:color="000000" w:themeColor="text1"/>
+              <w:left w:val="single" w:sz="4" w:space="0" w:color="000000" w:themeColor="text1"/>
+              <w:bottom w:val="single" w:sz="4" w:space="0" w:color="000000" w:themeColor="text1"/>
+              <w:right w:val="single" w:sz="4" w:space="0" w:color="000000" w:themeColor="text1"/>
+            </w:tcBorders>
+            <w:shd w:val="clear" w:color="auto" w:fill="auto"/>
+          </w:tcPr>
+          <w:p>
+            <w:pPr>
+              <w:snapToGrid w:val="0"/>
+              <w:jc w:val="both"/>
+              <w:rPr>
+                <w:rFonts w:ascii="Arial" w:hAnsi="Arial" w:cs="Arial"/>
+              </w:rPr>
+            </w:pPr>
+            <w:r>
+              <w:rPr>
+                <w:rFonts w:ascii="Arial" w:hAnsi="Arial" w:cs="Arial"/>
+              </w:rPr>
+              <w:t>Administrador</w:t>
+            </w:r>
+          </w:p>
+        </w:tc>
+      </w:tr>
+      <w:tr>
+        <w:tc>
+          <w:tcPr>
+            <w:tcW w:w="3344" w:type="dxa"/>
+            <w:tcBorders>
+              <w:top w:val="single" w:sz="4" w:space="0" w:color="000000" w:themeColor="text1"/>
+              <w:left w:val="single" w:sz="4" w:space="0" w:color="000000" w:themeColor="text1"/>
+              <w:bottom w:val="single" w:sz="4" w:space="0" w:color="000000" w:themeColor="text1"/>
+            </w:tcBorders>
+            <w:shd w:val="clear" w:color="auto" w:fill="auto"/>
+          </w:tcPr>
+          <w:p>
+            <w:pPr>
+              <w:jc w:val="both"/>
+              <w:rPr>
+                <w:rFonts w:ascii="Arial" w:hAnsi="Arial" w:cs="Arial"/>
+              </w:rPr>
+            </w:pPr>
+            <w:r>
+              <w:rPr>
+                <w:rFonts w:ascii="Arial" w:hAnsi="Arial" w:cs="Arial"/>
+                <w:b/>
+                <w:bCs/>
+              </w:rPr>
+              <w:t>Pre-condición</w:t>
+            </w:r>
+          </w:p>
+        </w:tc>
+        <w:tc>
+          <w:tcPr>
+            <w:tcW w:w="5834" w:type="dxa"/>
+            <w:gridSpan w:val="4"/>
+            <w:tcBorders>
+              <w:top w:val="single" w:sz="4" w:space="0" w:color="000000" w:themeColor="text1"/>
+              <w:left w:val="single" w:sz="4" w:space="0" w:color="000000" w:themeColor="text1"/>
+              <w:bottom w:val="single" w:sz="4" w:space="0" w:color="000000" w:themeColor="text1"/>
+              <w:right w:val="single" w:sz="4" w:space="0" w:color="000000" w:themeColor="text1"/>
+            </w:tcBorders>
+            <w:shd w:val="clear" w:color="auto" w:fill="auto"/>
+          </w:tcPr>
+          <w:p>
+            <w:pPr>
+              <w:snapToGrid w:val="0"/>
+              <w:jc w:val="both"/>
+              <w:rPr>
+                <w:rFonts w:ascii="Arial" w:hAnsi="Arial" w:cs="Arial"/>
+              </w:rPr>
+            </w:pPr>
+            <w:r>
+              <w:rPr>
+                <w:rFonts w:ascii="Arial" w:hAnsi="Arial" w:cs="Arial"/>
+              </w:rPr>
+              <w:t>El administrador debe haber iniciado sesión</w:t>
+            </w:r>
+          </w:p>
+          <w:p>
+            <w:pPr>
+              <w:snapToGrid w:val="0"/>
+              <w:jc w:val="both"/>
+              <w:rPr>
+                <w:rFonts w:ascii="Arial" w:hAnsi="Arial" w:cs="Arial"/>
+              </w:rPr>
+            </w:pPr>
+            <w:r>
+              <w:rPr>
+                <w:rFonts w:ascii="Arial" w:hAnsi="Arial" w:cs="Arial"/>
+              </w:rPr>
+              <w:t>El administrador debe estar localizado en la pestaña "Contabilidad" de la ventana principal (Véase MK-006)</w:t>
+            </w:r>
+          </w:p>
+        </w:tc>
+      </w:tr>
+      <w:tr>
+        <w:tc>
+          <w:tcPr>
+            <w:tcW w:w="3344" w:type="dxa"/>
+            <w:tcBorders>
+              <w:top w:val="single" w:sz="4" w:space="0" w:color="000000" w:themeColor="text1"/>
+              <w:left w:val="single" w:sz="4" w:space="0" w:color="000000" w:themeColor="text1"/>
+              <w:bottom w:val="single" w:sz="4" w:space="0" w:color="000000" w:themeColor="text1"/>
+            </w:tcBorders>
+            <w:shd w:val="clear" w:color="auto" w:fill="auto"/>
+          </w:tcPr>
+          <w:p>
+            <w:pPr>
+              <w:jc w:val="both"/>
+              <w:rPr>
+                <w:rFonts w:ascii="Arial" w:hAnsi="Arial" w:cs="Arial"/>
+              </w:rPr>
+            </w:pPr>
+            <w:r>
+              <w:rPr>
+                <w:rFonts w:ascii="Arial" w:hAnsi="Arial" w:cs="Arial"/>
+                <w:b/>
+                <w:bCs/>
+              </w:rPr>
+              <w:t>Flujo normal</w:t>
+            </w:r>
+          </w:p>
+        </w:tc>
+        <w:tc>
+          <w:tcPr>
+            <w:tcW w:w="377" w:type="dxa"/>
+            <w:tcBorders>
+              <w:top w:val="single" w:sz="4" w:space="0" w:color="000000" w:themeColor="text1"/>
+              <w:left w:val="single" w:sz="4" w:space="0" w:color="000000" w:themeColor="text1"/>
+              <w:bottom w:val="single" w:sz="4" w:space="0" w:color="000000" w:themeColor="text1"/>
+            </w:tcBorders>
+            <w:shd w:val="clear" w:color="auto" w:fill="auto"/>
+          </w:tcPr>
+          <w:p>
+            <w:pPr>
+              <w:jc w:val="center"/>
+              <w:rPr>
+                <w:rFonts w:ascii="Arial" w:hAnsi="Arial" w:cs="Arial"/>
+              </w:rPr>
+            </w:pPr>
+            <w:r>
+              <w:rPr>
+                <w:rFonts w:ascii="Arial" w:hAnsi="Arial" w:cs="Arial"/>
+              </w:rPr>
+              <w:t>1</w:t>
+            </w:r>
+          </w:p>
+        </w:tc>
+        <w:tc>
+          <w:tcPr>
+            <w:tcW w:w="5457" w:type="dxa"/>
+            <w:gridSpan w:val="3"/>
+            <w:tcBorders>
+              <w:top w:val="single" w:sz="4" w:space="0" w:color="000000" w:themeColor="text1"/>
+              <w:left w:val="single" w:sz="4" w:space="0" w:color="000000" w:themeColor="text1"/>
+              <w:bottom w:val="single" w:sz="4" w:space="0" w:color="000000" w:themeColor="text1"/>
+              <w:right w:val="single" w:sz="4" w:space="0" w:color="000000" w:themeColor="text1"/>
+            </w:tcBorders>
+            <w:shd w:val="clear" w:color="auto" w:fill="auto"/>
+          </w:tcPr>
+          <w:p>
+            <w:pPr>
+              <w:snapToGrid w:val="0"/>
+              <w:jc w:val="both"/>
+              <w:rPr>
+                <w:rFonts w:ascii="Arial" w:hAnsi="Arial" w:cs="Arial"/>
+              </w:rPr>
+            </w:pPr>
+            <w:r>
+              <w:rPr>
+                <w:rFonts w:ascii="Arial" w:hAnsi="Arial" w:cs="Arial"/>
+              </w:rPr>
+              <w:t xml:space="preserve">El administrador llena los filtros con </w:t>
+            </w:r>
+            <w:r>
+              <w:rPr>
+                <w:rFonts w:ascii="Arial" w:hAnsi="Arial" w:cs="Arial"/>
+              </w:rPr>
+              <w:t>los valores especificados en ED</w:t>
+            </w:r>
+            <w:r>
+              <w:rPr>
+                <w:rFonts w:ascii="Arial" w:hAnsi="Arial" w:cs="Arial"/>
+              </w:rPr>
+              <w:t xml:space="preserve">_006 </w:t>
+            </w:r>
+          </w:p>
+        </w:tc>
+      </w:tr>
+      <w:tr>
+        <w:tc>
+          <w:tcPr>
+            <w:tcW w:w="3344" w:type="dxa"/>
+            <w:vMerge w:val="restart"/>
+            <w:tcBorders>
+              <w:left w:val="single" w:sz="4" w:space="0" w:color="000000" w:themeColor="text1"/>
+            </w:tcBorders>
+            <w:shd w:val="clear" w:color="auto" w:fill="auto"/>
+          </w:tcPr>
+          <w:p>
+            <w:pPr>
+              <w:snapToGrid w:val="0"/>
+              <w:jc w:val="both"/>
+              <w:rPr>
+                <w:rFonts w:ascii="Arial" w:hAnsi="Arial" w:cs="Arial"/>
+                <w:b/>
+              </w:rPr>
+            </w:pPr>
+          </w:p>
+        </w:tc>
+        <w:tc>
+          <w:tcPr>
+            <w:tcW w:w="377" w:type="dxa"/>
+            <w:tcBorders>
+              <w:left w:val="single" w:sz="4" w:space="0" w:color="000000" w:themeColor="text1"/>
+              <w:bottom w:val="single" w:sz="4" w:space="0" w:color="000000" w:themeColor="text1"/>
+            </w:tcBorders>
+            <w:shd w:val="clear" w:color="auto" w:fill="auto"/>
+          </w:tcPr>
+          <w:p>
+            <w:pPr>
+              <w:snapToGrid w:val="0"/>
+              <w:jc w:val="center"/>
+              <w:rPr>
+                <w:rFonts w:ascii="Arial" w:hAnsi="Arial" w:cs="Arial"/>
+              </w:rPr>
+            </w:pPr>
+            <w:r>
+              <w:rPr>
+                <w:rFonts w:ascii="Arial" w:hAnsi="Arial" w:cs="Arial"/>
+              </w:rPr>
+              <w:t>2</w:t>
+            </w:r>
+          </w:p>
+        </w:tc>
+        <w:tc>
+          <w:tcPr>
+            <w:tcW w:w="5457" w:type="dxa"/>
+            <w:gridSpan w:val="3"/>
+            <w:tcBorders>
+              <w:left w:val="single" w:sz="4" w:space="0" w:color="000000" w:themeColor="text1"/>
+              <w:bottom w:val="single" w:sz="4" w:space="0" w:color="000000" w:themeColor="text1"/>
+              <w:right w:val="single" w:sz="4" w:space="0" w:color="000000" w:themeColor="text1"/>
+            </w:tcBorders>
+            <w:shd w:val="clear" w:color="auto" w:fill="auto"/>
+          </w:tcPr>
+          <w:p>
+            <w:pPr>
+              <w:tabs>
+                <w:tab w:val="left" w:pos="1305"/>
+              </w:tabs>
+              <w:snapToGrid w:val="0"/>
+              <w:jc w:val="both"/>
+              <w:rPr>
+                <w:rFonts w:ascii="Arial" w:hAnsi="Arial" w:cs="Arial"/>
+              </w:rPr>
+            </w:pPr>
+            <w:r>
+              <w:rPr>
+                <w:rFonts w:ascii="Arial" w:hAnsi="Arial" w:cs="Arial"/>
+              </w:rPr>
+              <w:t>Paralelamente, el sistema aplica los filtros a la consulta del historial de movimientos</w:t>
+            </w:r>
+          </w:p>
+        </w:tc>
+      </w:tr>
+      <w:tr>
+        <w:tc>
+          <w:tcPr>
+            <w:tcW w:w="3344" w:type="dxa"/>
+            <w:vMerge/>
+            <w:tcBorders>
+              <w:left w:val="single" w:sz="4" w:space="0" w:color="000000"/>
+            </w:tcBorders>
+            <w:shd w:val="clear" w:color="auto" w:fill="auto"/>
+          </w:tcPr>
+          <w:p>
+            <w:pPr>
+              <w:snapToGrid w:val="0"/>
+              <w:jc w:val="both"/>
+              <w:rPr>
+                <w:rFonts w:ascii="Arial" w:hAnsi="Arial" w:cs="Arial"/>
+                <w:b/>
+              </w:rPr>
+            </w:pPr>
+          </w:p>
+        </w:tc>
+        <w:tc>
+          <w:tcPr>
+            <w:tcW w:w="377" w:type="dxa"/>
+            <w:tcBorders>
+              <w:left w:val="single" w:sz="4" w:space="0" w:color="000000" w:themeColor="text1"/>
+              <w:bottom w:val="single" w:sz="4" w:space="0" w:color="000000" w:themeColor="text1"/>
+            </w:tcBorders>
+            <w:shd w:val="clear" w:color="auto" w:fill="auto"/>
+          </w:tcPr>
+          <w:p>
+            <w:pPr>
+              <w:snapToGrid w:val="0"/>
+              <w:jc w:val="center"/>
+              <w:rPr>
+                <w:rFonts w:ascii="Arial" w:hAnsi="Arial" w:cs="Arial"/>
+              </w:rPr>
+            </w:pPr>
+            <w:r>
+              <w:rPr>
+                <w:rFonts w:ascii="Arial" w:hAnsi="Arial" w:cs="Arial"/>
+              </w:rPr>
+              <w:t>3</w:t>
+            </w:r>
+          </w:p>
+        </w:tc>
+        <w:tc>
+          <w:tcPr>
+            <w:tcW w:w="5457" w:type="dxa"/>
+            <w:gridSpan w:val="3"/>
+            <w:tcBorders>
+              <w:left w:val="single" w:sz="4" w:space="0" w:color="000000" w:themeColor="text1"/>
+              <w:bottom w:val="single" w:sz="4" w:space="0" w:color="000000" w:themeColor="text1"/>
+              <w:right w:val="single" w:sz="4" w:space="0" w:color="000000" w:themeColor="text1"/>
+            </w:tcBorders>
+            <w:shd w:val="clear" w:color="auto" w:fill="auto"/>
+          </w:tcPr>
+          <w:p>
+            <w:pPr>
+              <w:snapToGrid w:val="0"/>
+              <w:jc w:val="both"/>
+              <w:rPr>
+                <w:rFonts w:ascii="Arial" w:hAnsi="Arial" w:cs="Arial"/>
+              </w:rPr>
+            </w:pPr>
+            <w:r>
+              <w:rPr>
+                <w:rFonts w:ascii="Arial" w:hAnsi="Arial" w:cs="Arial"/>
+              </w:rPr>
+              <w:t xml:space="preserve">El administrador selecciona un registro dando </w:t>
+            </w:r>
+            <w:proofErr w:type="spellStart"/>
+            <w:r>
+              <w:rPr>
+                <w:rFonts w:ascii="Arial" w:hAnsi="Arial" w:cs="Arial"/>
+              </w:rPr>
+              <w:t>click</w:t>
+            </w:r>
+            <w:proofErr w:type="spellEnd"/>
+            <w:r>
+              <w:rPr>
+                <w:rFonts w:ascii="Arial" w:hAnsi="Arial" w:cs="Arial"/>
+              </w:rPr>
+              <w:t xml:space="preserve"> en el ícono "Ver Detalles"</w:t>
+            </w:r>
+          </w:p>
+        </w:tc>
+      </w:tr>
+      <w:tr>
+        <w:tc>
+          <w:tcPr>
+            <w:tcW w:w="3344" w:type="dxa"/>
+            <w:vMerge/>
+            <w:tcBorders>
+              <w:left w:val="single" w:sz="4" w:space="0" w:color="000000"/>
+            </w:tcBorders>
+            <w:shd w:val="clear" w:color="auto" w:fill="auto"/>
+          </w:tcPr>
+          <w:p>
+            <w:pPr>
+              <w:snapToGrid w:val="0"/>
+              <w:jc w:val="both"/>
+              <w:rPr>
+                <w:rFonts w:ascii="Arial" w:hAnsi="Arial" w:cs="Arial"/>
+                <w:b/>
+              </w:rPr>
+            </w:pPr>
+          </w:p>
+        </w:tc>
+        <w:tc>
+          <w:tcPr>
+            <w:tcW w:w="377" w:type="dxa"/>
+            <w:tcBorders>
+              <w:left w:val="single" w:sz="4" w:space="0" w:color="000000" w:themeColor="text1"/>
+              <w:bottom w:val="single" w:sz="4" w:space="0" w:color="000000" w:themeColor="text1"/>
+            </w:tcBorders>
+            <w:shd w:val="clear" w:color="auto" w:fill="auto"/>
+          </w:tcPr>
+          <w:p>
+            <w:pPr>
+              <w:snapToGrid w:val="0"/>
+              <w:jc w:val="center"/>
+              <w:rPr>
+                <w:rFonts w:ascii="Arial" w:hAnsi="Arial" w:cs="Arial"/>
+              </w:rPr>
+            </w:pPr>
+            <w:r>
+              <w:rPr>
+                <w:rFonts w:ascii="Arial" w:hAnsi="Arial" w:cs="Arial"/>
+              </w:rPr>
+              <w:t>5</w:t>
+            </w:r>
+          </w:p>
+        </w:tc>
+        <w:tc>
+          <w:tcPr>
+            <w:tcW w:w="5457" w:type="dxa"/>
+            <w:gridSpan w:val="3"/>
+            <w:tcBorders>
+              <w:left w:val="single" w:sz="4" w:space="0" w:color="000000" w:themeColor="text1"/>
+              <w:bottom w:val="single" w:sz="4" w:space="0" w:color="000000" w:themeColor="text1"/>
+              <w:right w:val="single" w:sz="4" w:space="0" w:color="000000" w:themeColor="text1"/>
+            </w:tcBorders>
+            <w:shd w:val="clear" w:color="auto" w:fill="auto"/>
+          </w:tcPr>
+          <w:p>
+            <w:pPr>
+              <w:snapToGrid w:val="0"/>
+              <w:jc w:val="both"/>
+              <w:rPr>
+                <w:rFonts w:ascii="Arial" w:hAnsi="Arial" w:cs="Arial"/>
+              </w:rPr>
+            </w:pPr>
+            <w:r>
+              <w:rPr>
+                <w:rFonts w:ascii="Arial" w:hAnsi="Arial" w:cs="Arial"/>
+              </w:rPr>
+              <w:t>El sistema un cuadro de diálogo igual al de MK_016 pero con los campos no editables</w:t>
+            </w:r>
+          </w:p>
+        </w:tc>
+      </w:tr>
+      <w:tr>
+        <w:tc>
+          <w:tcPr>
+            <w:tcW w:w="3344" w:type="dxa"/>
+            <w:tcBorders>
+              <w:top w:val="single" w:sz="4" w:space="0" w:color="000000" w:themeColor="text1"/>
+              <w:left w:val="single" w:sz="4" w:space="0" w:color="000000" w:themeColor="text1"/>
+              <w:bottom w:val="single" w:sz="4" w:space="0" w:color="000000" w:themeColor="text1"/>
+            </w:tcBorders>
+            <w:shd w:val="clear" w:color="auto" w:fill="auto"/>
+          </w:tcPr>
+          <w:p>
+            <w:pPr>
+              <w:jc w:val="both"/>
+              <w:rPr>
+                <w:rFonts w:ascii="Arial" w:hAnsi="Arial" w:cs="Arial"/>
+                <w:i/>
+                <w:iCs/>
+              </w:rPr>
+            </w:pPr>
+            <w:r>
+              <w:rPr>
+                <w:rFonts w:ascii="Arial" w:hAnsi="Arial" w:cs="Arial"/>
+                <w:b/>
+                <w:bCs/>
+              </w:rPr>
+              <w:t>Flujos Alternos</w:t>
+            </w:r>
+          </w:p>
+        </w:tc>
+        <w:tc>
+          <w:tcPr>
+            <w:tcW w:w="5834" w:type="dxa"/>
+            <w:gridSpan w:val="4"/>
+            <w:tcBorders>
+              <w:top w:val="single" w:sz="4" w:space="0" w:color="000000" w:themeColor="text1"/>
+              <w:left w:val="single" w:sz="4" w:space="0" w:color="000000" w:themeColor="text1"/>
+              <w:bottom w:val="single" w:sz="4" w:space="0" w:color="000000" w:themeColor="text1"/>
+              <w:right w:val="single" w:sz="4" w:space="0" w:color="000000" w:themeColor="text1"/>
+            </w:tcBorders>
+            <w:shd w:val="clear" w:color="auto" w:fill="auto"/>
+          </w:tcPr>
+          <w:p>
+            <w:pPr>
+              <w:snapToGrid w:val="0"/>
+              <w:jc w:val="both"/>
+              <w:rPr>
+                <w:rFonts w:ascii="Arial" w:hAnsi="Arial" w:cs="Arial"/>
+                <w:b/>
+                <w:bCs/>
+              </w:rPr>
+            </w:pPr>
+            <w:r>
+              <w:rPr>
+                <w:rFonts w:ascii="Arial" w:hAnsi="Arial" w:cs="Arial"/>
+                <w:i/>
+                <w:iCs/>
+              </w:rPr>
+              <w:t>Flujo Alterno 1: Imprimir Balance</w:t>
+            </w:r>
+          </w:p>
+        </w:tc>
+      </w:tr>
+      <w:tr>
+        <w:tc>
+          <w:tcPr>
+            <w:tcW w:w="3344" w:type="dxa"/>
+            <w:tcBorders>
+              <w:left w:val="single" w:sz="4" w:space="0" w:color="000000" w:themeColor="text1"/>
+              <w:bottom w:val="single" w:sz="4" w:space="0" w:color="000000" w:themeColor="text1"/>
+            </w:tcBorders>
+            <w:shd w:val="clear" w:color="auto" w:fill="auto"/>
+          </w:tcPr>
+          <w:p>
+            <w:pPr>
+              <w:snapToGrid w:val="0"/>
+              <w:jc w:val="both"/>
+              <w:rPr>
+                <w:rFonts w:ascii="Arial" w:hAnsi="Arial" w:cs="Arial"/>
+              </w:rPr>
+            </w:pPr>
+          </w:p>
+        </w:tc>
+        <w:tc>
+          <w:tcPr>
+            <w:tcW w:w="377" w:type="dxa"/>
+            <w:tcBorders>
+              <w:left w:val="single" w:sz="4" w:space="0" w:color="000000" w:themeColor="text1"/>
+              <w:bottom w:val="single" w:sz="4" w:space="0" w:color="000000" w:themeColor="text1"/>
+            </w:tcBorders>
+            <w:shd w:val="clear" w:color="auto" w:fill="auto"/>
+          </w:tcPr>
+          <w:p>
+            <w:pPr>
+              <w:snapToGrid w:val="0"/>
+              <w:jc w:val="both"/>
+              <w:rPr>
+                <w:rFonts w:ascii="Arial" w:hAnsi="Arial" w:cs="Arial"/>
+              </w:rPr>
+            </w:pPr>
+            <w:r>
+              <w:rPr>
+                <w:rFonts w:ascii="Arial" w:hAnsi="Arial" w:cs="Arial"/>
+              </w:rPr>
+              <w:t>1</w:t>
+            </w:r>
+          </w:p>
+        </w:tc>
+        <w:tc>
+          <w:tcPr>
+            <w:tcW w:w="5457" w:type="dxa"/>
+            <w:gridSpan w:val="3"/>
+            <w:tcBorders>
+              <w:left w:val="single" w:sz="4" w:space="0" w:color="000000" w:themeColor="text1"/>
+              <w:bottom w:val="single" w:sz="4" w:space="0" w:color="000000" w:themeColor="text1"/>
+              <w:right w:val="single" w:sz="4" w:space="0" w:color="000000" w:themeColor="text1"/>
+            </w:tcBorders>
+            <w:shd w:val="clear" w:color="auto" w:fill="auto"/>
+          </w:tcPr>
+          <w:p>
+            <w:pPr>
+              <w:snapToGrid w:val="0"/>
+              <w:jc w:val="both"/>
+              <w:rPr>
+                <w:rFonts w:ascii="Arial" w:hAnsi="Arial" w:cs="Arial"/>
+              </w:rPr>
+            </w:pPr>
+            <w:r>
+              <w:rPr>
+                <w:rFonts w:ascii="Arial" w:hAnsi="Arial" w:cs="Arial"/>
+              </w:rPr>
+              <w:t>Después del paso 1 del flujo normal, el administrador selecciona la opción Imprimir balance</w:t>
+            </w:r>
+          </w:p>
+        </w:tc>
+      </w:tr>
+      <w:tr>
+        <w:tc>
+          <w:tcPr>
+            <w:tcW w:w="3344" w:type="dxa"/>
+            <w:tcBorders>
+              <w:left w:val="single" w:sz="4" w:space="0" w:color="000000" w:themeColor="text1"/>
+              <w:bottom w:val="single" w:sz="4" w:space="0" w:color="000000" w:themeColor="text1"/>
+            </w:tcBorders>
+            <w:shd w:val="clear" w:color="auto" w:fill="auto"/>
+          </w:tcPr>
+          <w:p>
+            <w:pPr>
+              <w:snapToGrid w:val="0"/>
+              <w:jc w:val="both"/>
+              <w:rPr>
+                <w:rFonts w:ascii="Arial" w:hAnsi="Arial" w:cs="Arial"/>
+              </w:rPr>
+            </w:pPr>
+          </w:p>
+        </w:tc>
+        <w:tc>
+          <w:tcPr>
+            <w:tcW w:w="377" w:type="dxa"/>
+            <w:tcBorders>
+              <w:left w:val="single" w:sz="4" w:space="0" w:color="000000" w:themeColor="text1"/>
+              <w:bottom w:val="single" w:sz="4" w:space="0" w:color="000000" w:themeColor="text1"/>
+            </w:tcBorders>
+            <w:shd w:val="clear" w:color="auto" w:fill="auto"/>
+          </w:tcPr>
+          <w:p>
+            <w:pPr>
+              <w:snapToGrid w:val="0"/>
+              <w:jc w:val="both"/>
+              <w:rPr>
+                <w:rFonts w:ascii="Arial" w:hAnsi="Arial" w:cs="Arial"/>
+              </w:rPr>
+            </w:pPr>
+            <w:r>
+              <w:rPr>
+                <w:rFonts w:ascii="Arial" w:hAnsi="Arial" w:cs="Arial"/>
+              </w:rPr>
+              <w:t>5</w:t>
+            </w:r>
+          </w:p>
+        </w:tc>
+        <w:tc>
+          <w:tcPr>
+            <w:tcW w:w="5457" w:type="dxa"/>
+            <w:gridSpan w:val="3"/>
+            <w:tcBorders>
+              <w:left w:val="single" w:sz="4" w:space="0" w:color="000000" w:themeColor="text1"/>
+              <w:bottom w:val="single" w:sz="4" w:space="0" w:color="000000" w:themeColor="text1"/>
+              <w:right w:val="single" w:sz="4" w:space="0" w:color="000000" w:themeColor="text1"/>
+            </w:tcBorders>
+            <w:shd w:val="clear" w:color="auto" w:fill="auto"/>
+          </w:tcPr>
+          <w:p>
+            <w:pPr>
+              <w:snapToGrid w:val="0"/>
+              <w:jc w:val="both"/>
+              <w:rPr>
+                <w:rFonts w:ascii="Arial" w:hAnsi="Arial" w:cs="Arial"/>
+              </w:rPr>
+            </w:pPr>
+            <w:r>
+              <w:rPr>
+                <w:rFonts w:ascii="Arial" w:hAnsi="Arial" w:cs="Arial"/>
+              </w:rPr>
+              <w:t xml:space="preserve">En caso de que no haya fondos en caja para hacer un retiro de la misma (salida), el sistema muestra en un mensaje de alerta que tal movimiento no se pudo </w:t>
+            </w:r>
+            <w:r>
+              <w:rPr>
+                <w:rFonts w:ascii="Arial" w:hAnsi="Arial" w:cs="Arial"/>
+              </w:rPr>
+              <w:lastRenderedPageBreak/>
+              <w:t>realizar por la razón mencionada, luego, termina caso de uso.</w:t>
+            </w:r>
+          </w:p>
+        </w:tc>
+      </w:tr>
+      <w:tr>
+        <w:tc>
+          <w:tcPr>
+            <w:tcW w:w="3344" w:type="dxa"/>
+            <w:tcBorders>
+              <w:left w:val="single" w:sz="4" w:space="0" w:color="000000" w:themeColor="text1"/>
+              <w:bottom w:val="single" w:sz="4" w:space="0" w:color="000000" w:themeColor="text1"/>
+            </w:tcBorders>
+            <w:shd w:val="clear" w:color="auto" w:fill="auto"/>
+          </w:tcPr>
+          <w:p>
+            <w:pPr>
+              <w:jc w:val="both"/>
+              <w:rPr>
+                <w:rFonts w:ascii="Arial" w:hAnsi="Arial" w:cs="Arial"/>
+              </w:rPr>
+            </w:pPr>
+            <w:r>
+              <w:rPr>
+                <w:rFonts w:ascii="Arial" w:hAnsi="Arial" w:cs="Arial"/>
+                <w:b/>
+                <w:bCs/>
+              </w:rPr>
+              <w:lastRenderedPageBreak/>
+              <w:t>Post-condición</w:t>
+            </w:r>
+          </w:p>
+        </w:tc>
+        <w:tc>
+          <w:tcPr>
+            <w:tcW w:w="5834" w:type="dxa"/>
+            <w:gridSpan w:val="4"/>
+            <w:tcBorders>
+              <w:left w:val="single" w:sz="4" w:space="0" w:color="000000" w:themeColor="text1"/>
+              <w:bottom w:val="single" w:sz="4" w:space="0" w:color="000000" w:themeColor="text1"/>
+              <w:right w:val="single" w:sz="4" w:space="0" w:color="000000" w:themeColor="text1"/>
+            </w:tcBorders>
+            <w:shd w:val="clear" w:color="auto" w:fill="auto"/>
+          </w:tcPr>
+          <w:p>
+            <w:pPr>
+              <w:snapToGrid w:val="0"/>
+              <w:jc w:val="both"/>
+              <w:rPr>
+                <w:rFonts w:ascii="Arial" w:hAnsi="Arial" w:cs="Arial"/>
+              </w:rPr>
+            </w:pPr>
+          </w:p>
+        </w:tc>
+      </w:tr>
+      <w:tr>
+        <w:tc>
+          <w:tcPr>
+            <w:tcW w:w="3344" w:type="dxa"/>
+            <w:tcBorders>
+              <w:left w:val="single" w:sz="4" w:space="0" w:color="000000" w:themeColor="text1"/>
+              <w:bottom w:val="single" w:sz="4" w:space="0" w:color="000000" w:themeColor="text1"/>
+            </w:tcBorders>
+            <w:shd w:val="clear" w:color="auto" w:fill="auto"/>
+          </w:tcPr>
+          <w:p>
+            <w:pPr>
+              <w:rPr>
+                <w:rFonts w:ascii="Arial" w:hAnsi="Arial" w:cs="Arial"/>
+                <w:b/>
+                <w:bCs/>
+              </w:rPr>
+            </w:pPr>
+            <w:r>
+              <w:rPr>
+                <w:rFonts w:ascii="Arial" w:hAnsi="Arial" w:cs="Arial"/>
+                <w:b/>
+                <w:bCs/>
+              </w:rPr>
+              <w:t>Excepciones</w:t>
+            </w:r>
+          </w:p>
+        </w:tc>
+        <w:tc>
+          <w:tcPr>
+            <w:tcW w:w="5834" w:type="dxa"/>
+            <w:gridSpan w:val="4"/>
+            <w:tcBorders>
+              <w:left w:val="single" w:sz="4" w:space="0" w:color="000000" w:themeColor="text1"/>
+              <w:bottom w:val="single" w:sz="4" w:space="0" w:color="000000" w:themeColor="text1"/>
+              <w:right w:val="single" w:sz="4" w:space="0" w:color="000000" w:themeColor="text1"/>
+            </w:tcBorders>
+            <w:shd w:val="clear" w:color="auto" w:fill="auto"/>
+          </w:tcPr>
+          <w:p>
+            <w:pPr>
+              <w:rPr>
+                <w:rFonts w:ascii="Arial" w:hAnsi="Arial" w:cs="Arial"/>
+              </w:rPr>
+            </w:pPr>
+            <w:r>
+              <w:rPr>
+                <w:rFonts w:ascii="Arial" w:hAnsi="Arial" w:cs="Arial"/>
+              </w:rPr>
+              <w:t xml:space="preserve">Si la consulta realizada por administrador no devuelve ningún resultado, el sistema debe mostrar un mensaje: "No hay </w:t>
+            </w:r>
+            <w:proofErr w:type="spellStart"/>
+            <w:r>
+              <w:rPr>
+                <w:rFonts w:ascii="Arial" w:hAnsi="Arial" w:cs="Arial"/>
+              </w:rPr>
+              <w:t>concidencias</w:t>
+            </w:r>
+            <w:proofErr w:type="spellEnd"/>
+            <w:r>
+              <w:rPr>
+                <w:rFonts w:ascii="Arial" w:hAnsi="Arial" w:cs="Arial"/>
+              </w:rPr>
+              <w:t>"</w:t>
+            </w:r>
+          </w:p>
+        </w:tc>
+      </w:tr>
+      <w:tr>
+        <w:tc>
+          <w:tcPr>
+            <w:tcW w:w="3344" w:type="dxa"/>
+            <w:tcBorders>
+              <w:left w:val="single" w:sz="4" w:space="0" w:color="000000" w:themeColor="text1"/>
+              <w:bottom w:val="single" w:sz="4" w:space="0" w:color="000000" w:themeColor="text1"/>
+            </w:tcBorders>
+            <w:shd w:val="clear" w:color="auto" w:fill="auto"/>
+          </w:tcPr>
+          <w:p>
+            <w:pPr>
+              <w:jc w:val="both"/>
+              <w:rPr>
+                <w:rFonts w:ascii="Arial" w:hAnsi="Arial" w:cs="Arial"/>
+              </w:rPr>
+            </w:pPr>
+            <w:r>
+              <w:rPr>
+                <w:rFonts w:ascii="Arial" w:hAnsi="Arial" w:cs="Arial"/>
+                <w:b/>
+                <w:bCs/>
+              </w:rPr>
+              <w:t>Prioridad</w:t>
+            </w:r>
+          </w:p>
+        </w:tc>
+        <w:tc>
+          <w:tcPr>
+            <w:tcW w:w="5834" w:type="dxa"/>
+            <w:gridSpan w:val="4"/>
+            <w:tcBorders>
+              <w:left w:val="single" w:sz="4" w:space="0" w:color="000000" w:themeColor="text1"/>
+              <w:bottom w:val="single" w:sz="4" w:space="0" w:color="000000" w:themeColor="text1"/>
+              <w:right w:val="single" w:sz="4" w:space="0" w:color="000000" w:themeColor="text1"/>
+            </w:tcBorders>
+            <w:shd w:val="clear" w:color="auto" w:fill="auto"/>
+          </w:tcPr>
+          <w:p>
+            <w:pPr>
+              <w:snapToGrid w:val="0"/>
+              <w:jc w:val="both"/>
+              <w:rPr>
+                <w:rFonts w:ascii="Arial" w:hAnsi="Arial" w:cs="Arial"/>
+              </w:rPr>
+            </w:pPr>
+            <w:r>
+              <w:rPr>
+                <w:rFonts w:ascii="Arial" w:hAnsi="Arial" w:cs="Arial"/>
+              </w:rPr>
+              <w:t>5</w:t>
+            </w:r>
+          </w:p>
+        </w:tc>
+      </w:tr>
+      <w:tr>
+        <w:tc>
+          <w:tcPr>
+            <w:tcW w:w="3344" w:type="dxa"/>
+            <w:tcBorders>
+              <w:left w:val="single" w:sz="4" w:space="0" w:color="000000" w:themeColor="text1"/>
+              <w:bottom w:val="single" w:sz="4" w:space="0" w:color="000000" w:themeColor="text1"/>
+            </w:tcBorders>
+            <w:shd w:val="clear" w:color="auto" w:fill="auto"/>
+          </w:tcPr>
+          <w:p>
+            <w:pPr>
+              <w:jc w:val="both"/>
+              <w:rPr>
+                <w:rFonts w:ascii="Arial" w:hAnsi="Arial" w:cs="Arial"/>
+              </w:rPr>
+            </w:pPr>
+            <w:r>
+              <w:rPr>
+                <w:rFonts w:ascii="Arial" w:hAnsi="Arial" w:cs="Arial"/>
+                <w:b/>
+                <w:bCs/>
+              </w:rPr>
+              <w:t>Frecuencia de uso</w:t>
+            </w:r>
+          </w:p>
+        </w:tc>
+        <w:tc>
+          <w:tcPr>
+            <w:tcW w:w="5834" w:type="dxa"/>
+            <w:gridSpan w:val="4"/>
+            <w:tcBorders>
+              <w:left w:val="single" w:sz="4" w:space="0" w:color="000000" w:themeColor="text1"/>
+              <w:bottom w:val="single" w:sz="4" w:space="0" w:color="000000" w:themeColor="text1"/>
+              <w:right w:val="single" w:sz="4" w:space="0" w:color="000000" w:themeColor="text1"/>
+            </w:tcBorders>
+            <w:shd w:val="clear" w:color="auto" w:fill="auto"/>
+          </w:tcPr>
+          <w:p>
+            <w:pPr>
+              <w:snapToGrid w:val="0"/>
+              <w:jc w:val="both"/>
+              <w:rPr>
+                <w:rFonts w:ascii="Arial" w:hAnsi="Arial" w:cs="Arial"/>
+              </w:rPr>
+            </w:pPr>
+            <w:r>
+              <w:rPr>
+                <w:rFonts w:ascii="Arial" w:hAnsi="Arial" w:cs="Arial"/>
+              </w:rPr>
+              <w:t>Alta</w:t>
+            </w:r>
+          </w:p>
+        </w:tc>
+      </w:tr>
+      <w:tr>
+        <w:tc>
+          <w:tcPr>
+            <w:tcW w:w="3344" w:type="dxa"/>
+            <w:tcBorders>
+              <w:left w:val="single" w:sz="4" w:space="0" w:color="000000" w:themeColor="text1"/>
+              <w:bottom w:val="single" w:sz="4" w:space="0" w:color="000000" w:themeColor="text1"/>
+            </w:tcBorders>
+            <w:shd w:val="clear" w:color="auto" w:fill="auto"/>
+          </w:tcPr>
+          <w:p>
+            <w:pPr>
+              <w:jc w:val="both"/>
+              <w:rPr>
+                <w:rFonts w:ascii="Arial" w:hAnsi="Arial" w:cs="Arial"/>
+              </w:rPr>
+            </w:pPr>
+            <w:r>
+              <w:rPr>
+                <w:rFonts w:ascii="Arial" w:hAnsi="Arial" w:cs="Arial"/>
+                <w:b/>
+                <w:bCs/>
+              </w:rPr>
+              <w:t>Notas</w:t>
+            </w:r>
+          </w:p>
+        </w:tc>
+        <w:tc>
+          <w:tcPr>
+            <w:tcW w:w="5834" w:type="dxa"/>
+            <w:gridSpan w:val="4"/>
+            <w:tcBorders>
+              <w:left w:val="single" w:sz="4" w:space="0" w:color="000000" w:themeColor="text1"/>
+              <w:bottom w:val="single" w:sz="4" w:space="0" w:color="000000" w:themeColor="text1"/>
+              <w:right w:val="single" w:sz="4" w:space="0" w:color="000000" w:themeColor="text1"/>
+            </w:tcBorders>
+            <w:shd w:val="clear" w:color="auto" w:fill="auto"/>
+          </w:tcPr>
+          <w:p>
+            <w:pPr>
+              <w:snapToGrid w:val="0"/>
+              <w:jc w:val="both"/>
+              <w:rPr>
+                <w:rFonts w:ascii="Arial" w:hAnsi="Arial" w:cs="Arial"/>
+              </w:rPr>
+            </w:pPr>
+            <w:r>
+              <w:rPr>
+                <w:rFonts w:ascii="Arial" w:hAnsi="Arial" w:cs="Arial"/>
+              </w:rPr>
+              <w:t>N/A</w:t>
+            </w:r>
+          </w:p>
+        </w:tc>
+      </w:tr>
+    </w:tbl>
+    <w:p>
+      <w:pPr>
+        <w:rPr>
+          <w:rFonts w:ascii="Arial" w:hAnsi="Arial" w:cs="Arial"/>
+          <w:b/>
+          <w:sz w:val="24"/>
+          <w:szCs w:val="24"/>
+        </w:rPr>
+      </w:pPr>
+    </w:p>
+    <w:p>
+      <w:pPr>
+        <w:pStyle w:val="Ttulo2"/>
+        <w:numPr>
+          <w:ilvl w:val="0"/>
+          <w:numId w:val="1"/>
+        </w:numPr>
+      </w:pPr>
+      <w:r>
+        <w:t xml:space="preserve"> </w:t>
+      </w:r>
+      <w:bookmarkStart w:id="14" w:name="_Toc485657719"/>
+      <w:r>
+        <w:t xml:space="preserve">Especificación de caso de uso CU_015: </w:t>
+      </w:r>
+      <w:r>
+        <w:t>Registro movimientos de caja</w:t>
       </w:r>
       <w:bookmarkEnd w:id="14"/>
     </w:p>
@@ -19865,1504 +21343,6 @@
               <w:rPr>
                 <w:rFonts w:ascii="Arial" w:hAnsi="Arial" w:cs="Arial"/>
               </w:rPr>
-              <w:t>ECU_014</w:t>
-            </w:r>
-          </w:p>
-        </w:tc>
-      </w:tr>
-      <w:tr>
-        <w:tc>
-          <w:tcPr>
-            <w:tcW w:w="3344" w:type="dxa"/>
-            <w:tcBorders>
-              <w:top w:val="single" w:sz="4" w:space="0" w:color="000000" w:themeColor="text1"/>
-              <w:left w:val="single" w:sz="4" w:space="0" w:color="000000" w:themeColor="text1"/>
-              <w:bottom w:val="single" w:sz="4" w:space="0" w:color="000000" w:themeColor="text1"/>
-            </w:tcBorders>
-            <w:shd w:val="clear" w:color="auto" w:fill="auto"/>
-          </w:tcPr>
-          <w:p>
-            <w:pPr>
-              <w:jc w:val="both"/>
-              <w:rPr>
-                <w:rFonts w:ascii="Arial" w:hAnsi="Arial" w:cs="Arial"/>
-              </w:rPr>
-            </w:pPr>
-            <w:r>
-              <w:rPr>
-                <w:rFonts w:ascii="Arial" w:hAnsi="Arial" w:cs="Arial"/>
-                <w:b/>
-                <w:bCs/>
-              </w:rPr>
-              <w:t>Nombre</w:t>
-            </w:r>
-          </w:p>
-        </w:tc>
-        <w:tc>
-          <w:tcPr>
-            <w:tcW w:w="5834" w:type="dxa"/>
-            <w:gridSpan w:val="4"/>
-            <w:tcBorders>
-              <w:top w:val="single" w:sz="4" w:space="0" w:color="000000" w:themeColor="text1"/>
-              <w:left w:val="single" w:sz="4" w:space="0" w:color="000000" w:themeColor="text1"/>
-              <w:bottom w:val="single" w:sz="4" w:space="0" w:color="000000" w:themeColor="text1"/>
-              <w:right w:val="single" w:sz="4" w:space="0" w:color="000000" w:themeColor="text1"/>
-            </w:tcBorders>
-            <w:shd w:val="clear" w:color="auto" w:fill="auto"/>
-          </w:tcPr>
-          <w:p>
-            <w:pPr>
-              <w:snapToGrid w:val="0"/>
-              <w:jc w:val="both"/>
-              <w:rPr>
-                <w:rFonts w:ascii="Arial" w:hAnsi="Arial" w:cs="Arial"/>
-              </w:rPr>
-            </w:pPr>
-            <w:r>
-              <w:rPr>
-                <w:rFonts w:ascii="Arial" w:hAnsi="Arial" w:cs="Arial"/>
-              </w:rPr>
-              <w:t xml:space="preserve">Gestión de contabilidad </w:t>
-            </w:r>
-          </w:p>
-        </w:tc>
-      </w:tr>
-      <w:tr>
-        <w:tc>
-          <w:tcPr>
-            <w:tcW w:w="3344" w:type="dxa"/>
-            <w:tcBorders>
-              <w:top w:val="single" w:sz="4" w:space="0" w:color="000000" w:themeColor="text1"/>
-              <w:left w:val="single" w:sz="4" w:space="0" w:color="000000" w:themeColor="text1"/>
-              <w:bottom w:val="single" w:sz="4" w:space="0" w:color="000000" w:themeColor="text1"/>
-            </w:tcBorders>
-            <w:shd w:val="clear" w:color="auto" w:fill="auto"/>
-          </w:tcPr>
-          <w:p>
-            <w:pPr>
-              <w:jc w:val="both"/>
-              <w:rPr>
-                <w:rFonts w:ascii="Arial" w:hAnsi="Arial" w:cs="Arial"/>
-              </w:rPr>
-            </w:pPr>
-            <w:r>
-              <w:rPr>
-                <w:rFonts w:ascii="Arial" w:hAnsi="Arial" w:cs="Arial"/>
-                <w:b/>
-                <w:bCs/>
-              </w:rPr>
-              <w:t>Descripción</w:t>
-            </w:r>
-          </w:p>
-        </w:tc>
-        <w:tc>
-          <w:tcPr>
-            <w:tcW w:w="5834" w:type="dxa"/>
-            <w:gridSpan w:val="4"/>
-            <w:tcBorders>
-              <w:top w:val="single" w:sz="4" w:space="0" w:color="000000" w:themeColor="text1"/>
-              <w:left w:val="single" w:sz="4" w:space="0" w:color="000000" w:themeColor="text1"/>
-              <w:bottom w:val="single" w:sz="4" w:space="0" w:color="000000" w:themeColor="text1"/>
-              <w:right w:val="single" w:sz="4" w:space="0" w:color="000000" w:themeColor="text1"/>
-            </w:tcBorders>
-            <w:shd w:val="clear" w:color="auto" w:fill="auto"/>
-          </w:tcPr>
-          <w:p>
-            <w:pPr>
-              <w:snapToGrid w:val="0"/>
-              <w:jc w:val="both"/>
-              <w:rPr>
-                <w:rFonts w:ascii="Arial" w:hAnsi="Arial" w:cs="Arial"/>
-              </w:rPr>
-            </w:pPr>
-            <w:r>
-              <w:rPr>
-                <w:rFonts w:ascii="Arial" w:hAnsi="Arial" w:cs="Arial"/>
-              </w:rPr>
-              <w:t>Cuando el administrador lo desee o sea necesario, puede mirar en el sistema el histórico de movimientos de caja.</w:t>
-            </w:r>
-          </w:p>
-        </w:tc>
-      </w:tr>
-      <w:tr>
-        <w:tc>
-          <w:tcPr>
-            <w:tcW w:w="3344" w:type="dxa"/>
-            <w:tcBorders>
-              <w:top w:val="single" w:sz="4" w:space="0" w:color="000000" w:themeColor="text1"/>
-              <w:left w:val="single" w:sz="4" w:space="0" w:color="000000" w:themeColor="text1"/>
-              <w:bottom w:val="single" w:sz="4" w:space="0" w:color="000000" w:themeColor="text1"/>
-            </w:tcBorders>
-            <w:shd w:val="clear" w:color="auto" w:fill="auto"/>
-          </w:tcPr>
-          <w:p>
-            <w:pPr>
-              <w:jc w:val="both"/>
-              <w:rPr>
-                <w:rFonts w:ascii="Arial" w:hAnsi="Arial" w:cs="Arial"/>
-                <w:b/>
-                <w:bCs/>
-              </w:rPr>
-            </w:pPr>
-            <w:r>
-              <w:rPr>
-                <w:rFonts w:ascii="Arial" w:hAnsi="Arial" w:cs="Arial"/>
-                <w:b/>
-                <w:bCs/>
-              </w:rPr>
-              <w:t>Requisitos Involucrados</w:t>
-            </w:r>
-          </w:p>
-        </w:tc>
-        <w:tc>
-          <w:tcPr>
-            <w:tcW w:w="5834" w:type="dxa"/>
-            <w:gridSpan w:val="4"/>
-            <w:tcBorders>
-              <w:top w:val="single" w:sz="4" w:space="0" w:color="000000" w:themeColor="text1"/>
-              <w:left w:val="single" w:sz="4" w:space="0" w:color="000000" w:themeColor="text1"/>
-              <w:bottom w:val="single" w:sz="4" w:space="0" w:color="000000" w:themeColor="text1"/>
-              <w:right w:val="single" w:sz="4" w:space="0" w:color="000000" w:themeColor="text1"/>
-            </w:tcBorders>
-            <w:shd w:val="clear" w:color="auto" w:fill="auto"/>
-          </w:tcPr>
-          <w:p>
-            <w:pPr>
-              <w:snapToGrid w:val="0"/>
-              <w:jc w:val="both"/>
-              <w:rPr>
-                <w:rFonts w:ascii="Arial" w:hAnsi="Arial" w:cs="Arial"/>
-              </w:rPr>
-            </w:pPr>
-            <w:r>
-              <w:rPr>
-                <w:rFonts w:ascii="Arial" w:hAnsi="Arial" w:cs="Arial"/>
-              </w:rPr>
-              <w:t xml:space="preserve">Descrito en </w:t>
-            </w:r>
-            <w:proofErr w:type="spellStart"/>
-            <w:r>
-              <w:rPr>
-                <w:rFonts w:ascii="Arial" w:hAnsi="Arial" w:cs="Arial"/>
-              </w:rPr>
-              <w:t>Matriz_de_trazabilidad_casos_de_uso</w:t>
-            </w:r>
-            <w:proofErr w:type="spellEnd"/>
-          </w:p>
-        </w:tc>
-      </w:tr>
-      <w:tr>
-        <w:tc>
-          <w:tcPr>
-            <w:tcW w:w="3344" w:type="dxa"/>
-            <w:tcBorders>
-              <w:top w:val="single" w:sz="4" w:space="0" w:color="000000" w:themeColor="text1"/>
-              <w:left w:val="single" w:sz="4" w:space="0" w:color="000000" w:themeColor="text1"/>
-              <w:bottom w:val="single" w:sz="4" w:space="0" w:color="000000" w:themeColor="text1"/>
-            </w:tcBorders>
-            <w:shd w:val="clear" w:color="auto" w:fill="auto"/>
-          </w:tcPr>
-          <w:p>
-            <w:pPr>
-              <w:jc w:val="both"/>
-              <w:rPr>
-                <w:rFonts w:ascii="Arial" w:hAnsi="Arial" w:cs="Arial"/>
-                <w:b/>
-                <w:bCs/>
-              </w:rPr>
-            </w:pPr>
-            <w:r>
-              <w:rPr>
-                <w:rFonts w:ascii="Arial" w:hAnsi="Arial" w:cs="Arial"/>
-                <w:b/>
-                <w:bCs/>
-              </w:rPr>
-              <w:t>Casos de uso involucrados</w:t>
-            </w:r>
-          </w:p>
-        </w:tc>
-        <w:tc>
-          <w:tcPr>
-            <w:tcW w:w="5834" w:type="dxa"/>
-            <w:gridSpan w:val="4"/>
-            <w:tcBorders>
-              <w:top w:val="single" w:sz="4" w:space="0" w:color="000000" w:themeColor="text1"/>
-              <w:left w:val="single" w:sz="4" w:space="0" w:color="000000" w:themeColor="text1"/>
-              <w:bottom w:val="single" w:sz="4" w:space="0" w:color="000000" w:themeColor="text1"/>
-              <w:right w:val="single" w:sz="4" w:space="0" w:color="000000" w:themeColor="text1"/>
-            </w:tcBorders>
-            <w:shd w:val="clear" w:color="auto" w:fill="auto"/>
-          </w:tcPr>
-          <w:p>
-            <w:pPr>
-              <w:snapToGrid w:val="0"/>
-              <w:jc w:val="both"/>
-              <w:rPr>
-                <w:rFonts w:ascii="Arial" w:hAnsi="Arial" w:cs="Arial"/>
-              </w:rPr>
-            </w:pPr>
-            <w:r>
-              <w:rPr>
-                <w:rFonts w:ascii="Arial" w:hAnsi="Arial" w:cs="Arial"/>
-              </w:rPr>
-              <w:t>CU_014: Realizar gestión de contabilidad</w:t>
-            </w:r>
-          </w:p>
-        </w:tc>
-      </w:tr>
-      <w:tr>
-        <w:tc>
-          <w:tcPr>
-            <w:tcW w:w="3344" w:type="dxa"/>
-            <w:tcBorders>
-              <w:top w:val="single" w:sz="4" w:space="0" w:color="000000" w:themeColor="text1"/>
-              <w:left w:val="single" w:sz="4" w:space="0" w:color="000000" w:themeColor="text1"/>
-              <w:bottom w:val="single" w:sz="4" w:space="0" w:color="000000" w:themeColor="text1"/>
-            </w:tcBorders>
-            <w:shd w:val="clear" w:color="auto" w:fill="auto"/>
-          </w:tcPr>
-          <w:p>
-            <w:pPr>
-              <w:jc w:val="both"/>
-              <w:rPr>
-                <w:rFonts w:ascii="Arial" w:hAnsi="Arial" w:cs="Arial"/>
-              </w:rPr>
-            </w:pPr>
-            <w:r>
-              <w:rPr>
-                <w:rFonts w:ascii="Arial" w:hAnsi="Arial" w:cs="Arial"/>
-                <w:b/>
-                <w:bCs/>
-              </w:rPr>
-              <w:t>Autor</w:t>
-            </w:r>
-          </w:p>
-        </w:tc>
-        <w:tc>
-          <w:tcPr>
-            <w:tcW w:w="5834" w:type="dxa"/>
-            <w:gridSpan w:val="4"/>
-            <w:tcBorders>
-              <w:top w:val="single" w:sz="4" w:space="0" w:color="000000" w:themeColor="text1"/>
-              <w:left w:val="single" w:sz="4" w:space="0" w:color="000000" w:themeColor="text1"/>
-              <w:bottom w:val="single" w:sz="4" w:space="0" w:color="000000" w:themeColor="text1"/>
-              <w:right w:val="single" w:sz="4" w:space="0" w:color="000000" w:themeColor="text1"/>
-            </w:tcBorders>
-            <w:shd w:val="clear" w:color="auto" w:fill="auto"/>
-          </w:tcPr>
-          <w:p>
-            <w:pPr>
-              <w:snapToGrid w:val="0"/>
-              <w:jc w:val="both"/>
-              <w:rPr>
-                <w:rFonts w:ascii="Arial" w:hAnsi="Arial" w:cs="Arial"/>
-              </w:rPr>
-            </w:pPr>
-            <w:r>
-              <w:rPr>
-                <w:rFonts w:ascii="Arial" w:hAnsi="Arial" w:cs="Arial"/>
-              </w:rPr>
-              <w:t>Gabriel Huertas</w:t>
-            </w:r>
-          </w:p>
-        </w:tc>
-      </w:tr>
-      <w:tr>
-        <w:tc>
-          <w:tcPr>
-            <w:tcW w:w="3344" w:type="dxa"/>
-            <w:tcBorders>
-              <w:top w:val="single" w:sz="4" w:space="0" w:color="000000" w:themeColor="text1"/>
-              <w:left w:val="single" w:sz="4" w:space="0" w:color="000000" w:themeColor="text1"/>
-              <w:bottom w:val="single" w:sz="4" w:space="0" w:color="000000" w:themeColor="text1"/>
-            </w:tcBorders>
-            <w:shd w:val="clear" w:color="auto" w:fill="auto"/>
-          </w:tcPr>
-          <w:p>
-            <w:pPr>
-              <w:jc w:val="both"/>
-              <w:rPr>
-                <w:rFonts w:ascii="Arial" w:hAnsi="Arial" w:cs="Arial"/>
-              </w:rPr>
-            </w:pPr>
-            <w:r>
-              <w:rPr>
-                <w:rFonts w:ascii="Arial" w:hAnsi="Arial" w:cs="Arial"/>
-                <w:b/>
-                <w:bCs/>
-              </w:rPr>
-              <w:t>Fecha creación</w:t>
-            </w:r>
-          </w:p>
-        </w:tc>
-        <w:tc>
-          <w:tcPr>
-            <w:tcW w:w="1506" w:type="dxa"/>
-            <w:gridSpan w:val="2"/>
-            <w:tcBorders>
-              <w:top w:val="single" w:sz="4" w:space="0" w:color="000000" w:themeColor="text1"/>
-              <w:left w:val="single" w:sz="4" w:space="0" w:color="000000" w:themeColor="text1"/>
-              <w:bottom w:val="single" w:sz="4" w:space="0" w:color="000000" w:themeColor="text1"/>
-            </w:tcBorders>
-            <w:shd w:val="clear" w:color="auto" w:fill="auto"/>
-          </w:tcPr>
-          <w:p>
-            <w:pPr>
-              <w:snapToGrid w:val="0"/>
-              <w:jc w:val="both"/>
-              <w:rPr>
-                <w:rFonts w:ascii="Arial" w:hAnsi="Arial" w:cs="Arial"/>
-              </w:rPr>
-            </w:pPr>
-            <w:r>
-              <w:rPr>
-                <w:rFonts w:ascii="Arial" w:hAnsi="Arial" w:cs="Arial"/>
-              </w:rPr>
-              <w:t>05/05/2017</w:t>
-            </w:r>
-          </w:p>
-        </w:tc>
-        <w:tc>
-          <w:tcPr>
-            <w:tcW w:w="2517" w:type="dxa"/>
-            <w:tcBorders>
-              <w:top w:val="single" w:sz="4" w:space="0" w:color="000000" w:themeColor="text1"/>
-              <w:left w:val="single" w:sz="4" w:space="0" w:color="000000" w:themeColor="text1"/>
-              <w:bottom w:val="single" w:sz="4" w:space="0" w:color="000000" w:themeColor="text1"/>
-            </w:tcBorders>
-            <w:shd w:val="clear" w:color="auto" w:fill="auto"/>
-          </w:tcPr>
-          <w:p>
-            <w:pPr>
-              <w:jc w:val="both"/>
-              <w:rPr>
-                <w:rFonts w:ascii="Arial" w:hAnsi="Arial" w:cs="Arial"/>
-              </w:rPr>
-            </w:pPr>
-            <w:r>
-              <w:rPr>
-                <w:rFonts w:ascii="Arial" w:hAnsi="Arial" w:cs="Arial"/>
-                <w:b/>
-                <w:bCs/>
-              </w:rPr>
-              <w:t>Fecha modificación</w:t>
-            </w:r>
-          </w:p>
-        </w:tc>
-        <w:tc>
-          <w:tcPr>
-            <w:tcW w:w="1811" w:type="dxa"/>
-            <w:tcBorders>
-              <w:top w:val="single" w:sz="4" w:space="0" w:color="000000" w:themeColor="text1"/>
-              <w:left w:val="single" w:sz="4" w:space="0" w:color="000000" w:themeColor="text1"/>
-              <w:bottom w:val="single" w:sz="4" w:space="0" w:color="000000" w:themeColor="text1"/>
-              <w:right w:val="single" w:sz="4" w:space="0" w:color="000000" w:themeColor="text1"/>
-            </w:tcBorders>
-            <w:shd w:val="clear" w:color="auto" w:fill="auto"/>
-          </w:tcPr>
-          <w:p>
-            <w:pPr>
-              <w:snapToGrid w:val="0"/>
-              <w:jc w:val="both"/>
-              <w:rPr>
-                <w:rFonts w:ascii="Arial" w:hAnsi="Arial" w:cs="Arial"/>
-                <w:b/>
-                <w:bCs/>
-              </w:rPr>
-            </w:pPr>
-            <w:r>
-              <w:rPr>
-                <w:rFonts w:ascii="Arial" w:hAnsi="Arial" w:cs="Arial"/>
-              </w:rPr>
-              <w:t>__/__/____</w:t>
-            </w:r>
-          </w:p>
-        </w:tc>
-      </w:tr>
-      <w:tr>
-        <w:tc>
-          <w:tcPr>
-            <w:tcW w:w="3344" w:type="dxa"/>
-            <w:tcBorders>
-              <w:top w:val="single" w:sz="4" w:space="0" w:color="000000" w:themeColor="text1"/>
-              <w:left w:val="single" w:sz="4" w:space="0" w:color="000000" w:themeColor="text1"/>
-              <w:bottom w:val="single" w:sz="4" w:space="0" w:color="000000" w:themeColor="text1"/>
-            </w:tcBorders>
-            <w:shd w:val="clear" w:color="auto" w:fill="auto"/>
-          </w:tcPr>
-          <w:p>
-            <w:pPr>
-              <w:jc w:val="both"/>
-              <w:rPr>
-                <w:rFonts w:ascii="Arial" w:hAnsi="Arial" w:cs="Arial"/>
-              </w:rPr>
-            </w:pPr>
-            <w:r>
-              <w:rPr>
-                <w:rFonts w:ascii="Arial" w:hAnsi="Arial" w:cs="Arial"/>
-                <w:b/>
-                <w:bCs/>
-              </w:rPr>
-              <w:t>Actores</w:t>
-            </w:r>
-          </w:p>
-        </w:tc>
-        <w:tc>
-          <w:tcPr>
-            <w:tcW w:w="5834" w:type="dxa"/>
-            <w:gridSpan w:val="4"/>
-            <w:tcBorders>
-              <w:top w:val="single" w:sz="4" w:space="0" w:color="000000" w:themeColor="text1"/>
-              <w:left w:val="single" w:sz="4" w:space="0" w:color="000000" w:themeColor="text1"/>
-              <w:bottom w:val="single" w:sz="4" w:space="0" w:color="000000" w:themeColor="text1"/>
-              <w:right w:val="single" w:sz="4" w:space="0" w:color="000000" w:themeColor="text1"/>
-            </w:tcBorders>
-            <w:shd w:val="clear" w:color="auto" w:fill="auto"/>
-          </w:tcPr>
-          <w:p>
-            <w:pPr>
-              <w:snapToGrid w:val="0"/>
-              <w:jc w:val="both"/>
-              <w:rPr>
-                <w:rFonts w:ascii="Arial" w:hAnsi="Arial" w:cs="Arial"/>
-              </w:rPr>
-            </w:pPr>
-            <w:r>
-              <w:rPr>
-                <w:rFonts w:ascii="Arial" w:hAnsi="Arial" w:cs="Arial"/>
-              </w:rPr>
-              <w:t>Administrador</w:t>
-            </w:r>
-          </w:p>
-        </w:tc>
-      </w:tr>
-      <w:tr>
-        <w:tc>
-          <w:tcPr>
-            <w:tcW w:w="3344" w:type="dxa"/>
-            <w:tcBorders>
-              <w:top w:val="single" w:sz="4" w:space="0" w:color="000000" w:themeColor="text1"/>
-              <w:left w:val="single" w:sz="4" w:space="0" w:color="000000" w:themeColor="text1"/>
-              <w:bottom w:val="single" w:sz="4" w:space="0" w:color="000000" w:themeColor="text1"/>
-            </w:tcBorders>
-            <w:shd w:val="clear" w:color="auto" w:fill="auto"/>
-          </w:tcPr>
-          <w:p>
-            <w:pPr>
-              <w:jc w:val="both"/>
-              <w:rPr>
-                <w:rFonts w:ascii="Arial" w:hAnsi="Arial" w:cs="Arial"/>
-              </w:rPr>
-            </w:pPr>
-            <w:r>
-              <w:rPr>
-                <w:rFonts w:ascii="Arial" w:hAnsi="Arial" w:cs="Arial"/>
-                <w:b/>
-                <w:bCs/>
-              </w:rPr>
-              <w:t>Pre-condición</w:t>
-            </w:r>
-          </w:p>
-        </w:tc>
-        <w:tc>
-          <w:tcPr>
-            <w:tcW w:w="5834" w:type="dxa"/>
-            <w:gridSpan w:val="4"/>
-            <w:tcBorders>
-              <w:top w:val="single" w:sz="4" w:space="0" w:color="000000" w:themeColor="text1"/>
-              <w:left w:val="single" w:sz="4" w:space="0" w:color="000000" w:themeColor="text1"/>
-              <w:bottom w:val="single" w:sz="4" w:space="0" w:color="000000" w:themeColor="text1"/>
-              <w:right w:val="single" w:sz="4" w:space="0" w:color="000000" w:themeColor="text1"/>
-            </w:tcBorders>
-            <w:shd w:val="clear" w:color="auto" w:fill="auto"/>
-          </w:tcPr>
-          <w:p>
-            <w:pPr>
-              <w:snapToGrid w:val="0"/>
-              <w:jc w:val="both"/>
-              <w:rPr>
-                <w:rFonts w:ascii="Arial" w:hAnsi="Arial" w:cs="Arial"/>
-              </w:rPr>
-            </w:pPr>
-            <w:r>
-              <w:rPr>
-                <w:rFonts w:ascii="Arial" w:hAnsi="Arial" w:cs="Arial"/>
-              </w:rPr>
-              <w:t>El administrador debe haber iniciado sesión</w:t>
-            </w:r>
-          </w:p>
-          <w:p>
-            <w:pPr>
-              <w:snapToGrid w:val="0"/>
-              <w:jc w:val="both"/>
-              <w:rPr>
-                <w:rFonts w:ascii="Arial" w:hAnsi="Arial" w:cs="Arial"/>
-              </w:rPr>
-            </w:pPr>
-            <w:r>
-              <w:rPr>
-                <w:rFonts w:ascii="Arial" w:hAnsi="Arial" w:cs="Arial"/>
-              </w:rPr>
-              <w:t>El administrador debe estar localizado en la pestaña "Contabilidad" de la ventana principal (Véase MK-006)</w:t>
-            </w:r>
-          </w:p>
-        </w:tc>
-      </w:tr>
-      <w:tr>
-        <w:tc>
-          <w:tcPr>
-            <w:tcW w:w="3344" w:type="dxa"/>
-            <w:tcBorders>
-              <w:top w:val="single" w:sz="4" w:space="0" w:color="000000" w:themeColor="text1"/>
-              <w:left w:val="single" w:sz="4" w:space="0" w:color="000000" w:themeColor="text1"/>
-              <w:bottom w:val="single" w:sz="4" w:space="0" w:color="000000" w:themeColor="text1"/>
-            </w:tcBorders>
-            <w:shd w:val="clear" w:color="auto" w:fill="auto"/>
-          </w:tcPr>
-          <w:p>
-            <w:pPr>
-              <w:jc w:val="both"/>
-              <w:rPr>
-                <w:rFonts w:ascii="Arial" w:hAnsi="Arial" w:cs="Arial"/>
-              </w:rPr>
-            </w:pPr>
-            <w:r>
-              <w:rPr>
-                <w:rFonts w:ascii="Arial" w:hAnsi="Arial" w:cs="Arial"/>
-                <w:b/>
-                <w:bCs/>
-              </w:rPr>
-              <w:t>Flujo normal</w:t>
-            </w:r>
-          </w:p>
-        </w:tc>
-        <w:tc>
-          <w:tcPr>
-            <w:tcW w:w="377" w:type="dxa"/>
-            <w:tcBorders>
-              <w:top w:val="single" w:sz="4" w:space="0" w:color="000000" w:themeColor="text1"/>
-              <w:left w:val="single" w:sz="4" w:space="0" w:color="000000" w:themeColor="text1"/>
-              <w:bottom w:val="single" w:sz="4" w:space="0" w:color="000000" w:themeColor="text1"/>
-            </w:tcBorders>
-            <w:shd w:val="clear" w:color="auto" w:fill="auto"/>
-          </w:tcPr>
-          <w:p>
-            <w:pPr>
-              <w:jc w:val="center"/>
-              <w:rPr>
-                <w:rFonts w:ascii="Arial" w:hAnsi="Arial" w:cs="Arial"/>
-              </w:rPr>
-            </w:pPr>
-            <w:r>
-              <w:rPr>
-                <w:rFonts w:ascii="Arial" w:hAnsi="Arial" w:cs="Arial"/>
-              </w:rPr>
-              <w:t>1</w:t>
-            </w:r>
-          </w:p>
-        </w:tc>
-        <w:tc>
-          <w:tcPr>
-            <w:tcW w:w="5457" w:type="dxa"/>
-            <w:gridSpan w:val="3"/>
-            <w:tcBorders>
-              <w:top w:val="single" w:sz="4" w:space="0" w:color="000000" w:themeColor="text1"/>
-              <w:left w:val="single" w:sz="4" w:space="0" w:color="000000" w:themeColor="text1"/>
-              <w:bottom w:val="single" w:sz="4" w:space="0" w:color="000000" w:themeColor="text1"/>
-              <w:right w:val="single" w:sz="4" w:space="0" w:color="000000" w:themeColor="text1"/>
-            </w:tcBorders>
-            <w:shd w:val="clear" w:color="auto" w:fill="auto"/>
-          </w:tcPr>
-          <w:p>
-            <w:pPr>
-              <w:snapToGrid w:val="0"/>
-              <w:jc w:val="both"/>
-              <w:rPr>
-                <w:rFonts w:ascii="Arial" w:hAnsi="Arial" w:cs="Arial"/>
-              </w:rPr>
-            </w:pPr>
-            <w:r>
-              <w:rPr>
-                <w:rFonts w:ascii="Arial" w:hAnsi="Arial" w:cs="Arial"/>
-              </w:rPr>
-              <w:t xml:space="preserve">El administrador llena los filtros con </w:t>
-            </w:r>
-            <w:r>
-              <w:rPr>
-                <w:rFonts w:ascii="Arial" w:hAnsi="Arial" w:cs="Arial"/>
-              </w:rPr>
-              <w:t>los valores especificados en ED</w:t>
-            </w:r>
-            <w:r>
-              <w:rPr>
-                <w:rFonts w:ascii="Arial" w:hAnsi="Arial" w:cs="Arial"/>
-              </w:rPr>
-              <w:t xml:space="preserve">_006 </w:t>
-            </w:r>
-          </w:p>
-        </w:tc>
-      </w:tr>
-      <w:tr>
-        <w:tc>
-          <w:tcPr>
-            <w:tcW w:w="3344" w:type="dxa"/>
-            <w:vMerge w:val="restart"/>
-            <w:tcBorders>
-              <w:left w:val="single" w:sz="4" w:space="0" w:color="000000" w:themeColor="text1"/>
-            </w:tcBorders>
-            <w:shd w:val="clear" w:color="auto" w:fill="auto"/>
-          </w:tcPr>
-          <w:p>
-            <w:pPr>
-              <w:snapToGrid w:val="0"/>
-              <w:jc w:val="both"/>
-              <w:rPr>
-                <w:rFonts w:ascii="Arial" w:hAnsi="Arial" w:cs="Arial"/>
-                <w:b/>
-              </w:rPr>
-            </w:pPr>
-          </w:p>
-        </w:tc>
-        <w:tc>
-          <w:tcPr>
-            <w:tcW w:w="377" w:type="dxa"/>
-            <w:tcBorders>
-              <w:left w:val="single" w:sz="4" w:space="0" w:color="000000" w:themeColor="text1"/>
-              <w:bottom w:val="single" w:sz="4" w:space="0" w:color="000000" w:themeColor="text1"/>
-            </w:tcBorders>
-            <w:shd w:val="clear" w:color="auto" w:fill="auto"/>
-          </w:tcPr>
-          <w:p>
-            <w:pPr>
-              <w:snapToGrid w:val="0"/>
-              <w:jc w:val="center"/>
-              <w:rPr>
-                <w:rFonts w:ascii="Arial" w:hAnsi="Arial" w:cs="Arial"/>
-              </w:rPr>
-            </w:pPr>
-            <w:r>
-              <w:rPr>
-                <w:rFonts w:ascii="Arial" w:hAnsi="Arial" w:cs="Arial"/>
-              </w:rPr>
-              <w:t>2</w:t>
-            </w:r>
-          </w:p>
-        </w:tc>
-        <w:tc>
-          <w:tcPr>
-            <w:tcW w:w="5457" w:type="dxa"/>
-            <w:gridSpan w:val="3"/>
-            <w:tcBorders>
-              <w:left w:val="single" w:sz="4" w:space="0" w:color="000000" w:themeColor="text1"/>
-              <w:bottom w:val="single" w:sz="4" w:space="0" w:color="000000" w:themeColor="text1"/>
-              <w:right w:val="single" w:sz="4" w:space="0" w:color="000000" w:themeColor="text1"/>
-            </w:tcBorders>
-            <w:shd w:val="clear" w:color="auto" w:fill="auto"/>
-          </w:tcPr>
-          <w:p>
-            <w:pPr>
-              <w:tabs>
-                <w:tab w:val="left" w:pos="1305"/>
-              </w:tabs>
-              <w:snapToGrid w:val="0"/>
-              <w:jc w:val="both"/>
-              <w:rPr>
-                <w:rFonts w:ascii="Arial" w:hAnsi="Arial" w:cs="Arial"/>
-              </w:rPr>
-            </w:pPr>
-            <w:r>
-              <w:rPr>
-                <w:rFonts w:ascii="Arial" w:hAnsi="Arial" w:cs="Arial"/>
-              </w:rPr>
-              <w:t>Paralelamente, el sistema aplica los filtros a la consulta del historial de movimientos</w:t>
-            </w:r>
-          </w:p>
-        </w:tc>
-      </w:tr>
-      <w:tr>
-        <w:tc>
-          <w:tcPr>
-            <w:tcW w:w="3344" w:type="dxa"/>
-            <w:vMerge/>
-            <w:tcBorders>
-              <w:left w:val="single" w:sz="4" w:space="0" w:color="000000"/>
-            </w:tcBorders>
-            <w:shd w:val="clear" w:color="auto" w:fill="auto"/>
-          </w:tcPr>
-          <w:p>
-            <w:pPr>
-              <w:snapToGrid w:val="0"/>
-              <w:jc w:val="both"/>
-              <w:rPr>
-                <w:rFonts w:ascii="Arial" w:hAnsi="Arial" w:cs="Arial"/>
-                <w:b/>
-              </w:rPr>
-            </w:pPr>
-          </w:p>
-        </w:tc>
-        <w:tc>
-          <w:tcPr>
-            <w:tcW w:w="377" w:type="dxa"/>
-            <w:tcBorders>
-              <w:left w:val="single" w:sz="4" w:space="0" w:color="000000" w:themeColor="text1"/>
-              <w:bottom w:val="single" w:sz="4" w:space="0" w:color="000000" w:themeColor="text1"/>
-            </w:tcBorders>
-            <w:shd w:val="clear" w:color="auto" w:fill="auto"/>
-          </w:tcPr>
-          <w:p>
-            <w:pPr>
-              <w:snapToGrid w:val="0"/>
-              <w:jc w:val="center"/>
-              <w:rPr>
-                <w:rFonts w:ascii="Arial" w:hAnsi="Arial" w:cs="Arial"/>
-              </w:rPr>
-            </w:pPr>
-            <w:r>
-              <w:rPr>
-                <w:rFonts w:ascii="Arial" w:hAnsi="Arial" w:cs="Arial"/>
-              </w:rPr>
-              <w:t>3</w:t>
-            </w:r>
-          </w:p>
-        </w:tc>
-        <w:tc>
-          <w:tcPr>
-            <w:tcW w:w="5457" w:type="dxa"/>
-            <w:gridSpan w:val="3"/>
-            <w:tcBorders>
-              <w:left w:val="single" w:sz="4" w:space="0" w:color="000000" w:themeColor="text1"/>
-              <w:bottom w:val="single" w:sz="4" w:space="0" w:color="000000" w:themeColor="text1"/>
-              <w:right w:val="single" w:sz="4" w:space="0" w:color="000000" w:themeColor="text1"/>
-            </w:tcBorders>
-            <w:shd w:val="clear" w:color="auto" w:fill="auto"/>
-          </w:tcPr>
-          <w:p>
-            <w:pPr>
-              <w:snapToGrid w:val="0"/>
-              <w:jc w:val="both"/>
-              <w:rPr>
-                <w:rFonts w:ascii="Arial" w:hAnsi="Arial" w:cs="Arial"/>
-              </w:rPr>
-            </w:pPr>
-            <w:r>
-              <w:rPr>
-                <w:rFonts w:ascii="Arial" w:hAnsi="Arial" w:cs="Arial"/>
-              </w:rPr>
-              <w:t xml:space="preserve">El administrador selecciona un registro dando </w:t>
-            </w:r>
-            <w:proofErr w:type="spellStart"/>
-            <w:r>
-              <w:rPr>
-                <w:rFonts w:ascii="Arial" w:hAnsi="Arial" w:cs="Arial"/>
-              </w:rPr>
-              <w:t>click</w:t>
-            </w:r>
-            <w:proofErr w:type="spellEnd"/>
-            <w:r>
-              <w:rPr>
-                <w:rFonts w:ascii="Arial" w:hAnsi="Arial" w:cs="Arial"/>
-              </w:rPr>
-              <w:t xml:space="preserve"> en el ícono "Ver Detalles"</w:t>
-            </w:r>
-          </w:p>
-        </w:tc>
-      </w:tr>
-      <w:tr>
-        <w:tc>
-          <w:tcPr>
-            <w:tcW w:w="3344" w:type="dxa"/>
-            <w:vMerge/>
-            <w:tcBorders>
-              <w:left w:val="single" w:sz="4" w:space="0" w:color="000000"/>
-            </w:tcBorders>
-            <w:shd w:val="clear" w:color="auto" w:fill="auto"/>
-          </w:tcPr>
-          <w:p>
-            <w:pPr>
-              <w:snapToGrid w:val="0"/>
-              <w:jc w:val="both"/>
-              <w:rPr>
-                <w:rFonts w:ascii="Arial" w:hAnsi="Arial" w:cs="Arial"/>
-                <w:b/>
-              </w:rPr>
-            </w:pPr>
-          </w:p>
-        </w:tc>
-        <w:tc>
-          <w:tcPr>
-            <w:tcW w:w="377" w:type="dxa"/>
-            <w:tcBorders>
-              <w:left w:val="single" w:sz="4" w:space="0" w:color="000000" w:themeColor="text1"/>
-              <w:bottom w:val="single" w:sz="4" w:space="0" w:color="000000" w:themeColor="text1"/>
-            </w:tcBorders>
-            <w:shd w:val="clear" w:color="auto" w:fill="auto"/>
-          </w:tcPr>
-          <w:p>
-            <w:pPr>
-              <w:snapToGrid w:val="0"/>
-              <w:jc w:val="center"/>
-              <w:rPr>
-                <w:rFonts w:ascii="Arial" w:hAnsi="Arial" w:cs="Arial"/>
-              </w:rPr>
-            </w:pPr>
-            <w:r>
-              <w:rPr>
-                <w:rFonts w:ascii="Arial" w:hAnsi="Arial" w:cs="Arial"/>
-              </w:rPr>
-              <w:t>5</w:t>
-            </w:r>
-          </w:p>
-        </w:tc>
-        <w:tc>
-          <w:tcPr>
-            <w:tcW w:w="5457" w:type="dxa"/>
-            <w:gridSpan w:val="3"/>
-            <w:tcBorders>
-              <w:left w:val="single" w:sz="4" w:space="0" w:color="000000" w:themeColor="text1"/>
-              <w:bottom w:val="single" w:sz="4" w:space="0" w:color="000000" w:themeColor="text1"/>
-              <w:right w:val="single" w:sz="4" w:space="0" w:color="000000" w:themeColor="text1"/>
-            </w:tcBorders>
-            <w:shd w:val="clear" w:color="auto" w:fill="auto"/>
-          </w:tcPr>
-          <w:p>
-            <w:pPr>
-              <w:snapToGrid w:val="0"/>
-              <w:jc w:val="both"/>
-              <w:rPr>
-                <w:rFonts w:ascii="Arial" w:hAnsi="Arial" w:cs="Arial"/>
-              </w:rPr>
-            </w:pPr>
-            <w:r>
-              <w:rPr>
-                <w:rFonts w:ascii="Arial" w:hAnsi="Arial" w:cs="Arial"/>
-              </w:rPr>
-              <w:t>El sistema un cuadro de diálogo igual al de MK_016 pero con los campos no editables</w:t>
-            </w:r>
-          </w:p>
-        </w:tc>
-      </w:tr>
-      <w:tr>
-        <w:tc>
-          <w:tcPr>
-            <w:tcW w:w="3344" w:type="dxa"/>
-            <w:tcBorders>
-              <w:top w:val="single" w:sz="4" w:space="0" w:color="000000" w:themeColor="text1"/>
-              <w:left w:val="single" w:sz="4" w:space="0" w:color="000000" w:themeColor="text1"/>
-              <w:bottom w:val="single" w:sz="4" w:space="0" w:color="000000" w:themeColor="text1"/>
-            </w:tcBorders>
-            <w:shd w:val="clear" w:color="auto" w:fill="auto"/>
-          </w:tcPr>
-          <w:p>
-            <w:pPr>
-              <w:jc w:val="both"/>
-              <w:rPr>
-                <w:rFonts w:ascii="Arial" w:hAnsi="Arial" w:cs="Arial"/>
-                <w:i/>
-                <w:iCs/>
-              </w:rPr>
-            </w:pPr>
-            <w:r>
-              <w:rPr>
-                <w:rFonts w:ascii="Arial" w:hAnsi="Arial" w:cs="Arial"/>
-                <w:b/>
-                <w:bCs/>
-              </w:rPr>
-              <w:t>Flujos Alternos</w:t>
-            </w:r>
-          </w:p>
-        </w:tc>
-        <w:tc>
-          <w:tcPr>
-            <w:tcW w:w="5834" w:type="dxa"/>
-            <w:gridSpan w:val="4"/>
-            <w:tcBorders>
-              <w:top w:val="single" w:sz="4" w:space="0" w:color="000000" w:themeColor="text1"/>
-              <w:left w:val="single" w:sz="4" w:space="0" w:color="000000" w:themeColor="text1"/>
-              <w:bottom w:val="single" w:sz="4" w:space="0" w:color="000000" w:themeColor="text1"/>
-              <w:right w:val="single" w:sz="4" w:space="0" w:color="000000" w:themeColor="text1"/>
-            </w:tcBorders>
-            <w:shd w:val="clear" w:color="auto" w:fill="auto"/>
-          </w:tcPr>
-          <w:p>
-            <w:pPr>
-              <w:snapToGrid w:val="0"/>
-              <w:jc w:val="both"/>
-              <w:rPr>
-                <w:rFonts w:ascii="Arial" w:hAnsi="Arial" w:cs="Arial"/>
-                <w:b/>
-                <w:bCs/>
-              </w:rPr>
-            </w:pPr>
-            <w:r>
-              <w:rPr>
-                <w:rFonts w:ascii="Arial" w:hAnsi="Arial" w:cs="Arial"/>
-                <w:i/>
-                <w:iCs/>
-              </w:rPr>
-              <w:t>Flujo Alterno 1: Imprimir Balance</w:t>
-            </w:r>
-          </w:p>
-        </w:tc>
-      </w:tr>
-      <w:tr>
-        <w:tc>
-          <w:tcPr>
-            <w:tcW w:w="3344" w:type="dxa"/>
-            <w:tcBorders>
-              <w:left w:val="single" w:sz="4" w:space="0" w:color="000000" w:themeColor="text1"/>
-              <w:bottom w:val="single" w:sz="4" w:space="0" w:color="000000" w:themeColor="text1"/>
-            </w:tcBorders>
-            <w:shd w:val="clear" w:color="auto" w:fill="auto"/>
-          </w:tcPr>
-          <w:p>
-            <w:pPr>
-              <w:snapToGrid w:val="0"/>
-              <w:jc w:val="both"/>
-              <w:rPr>
-                <w:rFonts w:ascii="Arial" w:hAnsi="Arial" w:cs="Arial"/>
-              </w:rPr>
-            </w:pPr>
-          </w:p>
-        </w:tc>
-        <w:tc>
-          <w:tcPr>
-            <w:tcW w:w="377" w:type="dxa"/>
-            <w:tcBorders>
-              <w:left w:val="single" w:sz="4" w:space="0" w:color="000000" w:themeColor="text1"/>
-              <w:bottom w:val="single" w:sz="4" w:space="0" w:color="000000" w:themeColor="text1"/>
-            </w:tcBorders>
-            <w:shd w:val="clear" w:color="auto" w:fill="auto"/>
-          </w:tcPr>
-          <w:p>
-            <w:pPr>
-              <w:snapToGrid w:val="0"/>
-              <w:jc w:val="both"/>
-              <w:rPr>
-                <w:rFonts w:ascii="Arial" w:hAnsi="Arial" w:cs="Arial"/>
-              </w:rPr>
-            </w:pPr>
-            <w:r>
-              <w:rPr>
-                <w:rFonts w:ascii="Arial" w:hAnsi="Arial" w:cs="Arial"/>
-              </w:rPr>
-              <w:t>1</w:t>
-            </w:r>
-          </w:p>
-        </w:tc>
-        <w:tc>
-          <w:tcPr>
-            <w:tcW w:w="5457" w:type="dxa"/>
-            <w:gridSpan w:val="3"/>
-            <w:tcBorders>
-              <w:left w:val="single" w:sz="4" w:space="0" w:color="000000" w:themeColor="text1"/>
-              <w:bottom w:val="single" w:sz="4" w:space="0" w:color="000000" w:themeColor="text1"/>
-              <w:right w:val="single" w:sz="4" w:space="0" w:color="000000" w:themeColor="text1"/>
-            </w:tcBorders>
-            <w:shd w:val="clear" w:color="auto" w:fill="auto"/>
-          </w:tcPr>
-          <w:p>
-            <w:pPr>
-              <w:snapToGrid w:val="0"/>
-              <w:jc w:val="both"/>
-              <w:rPr>
-                <w:rFonts w:ascii="Arial" w:hAnsi="Arial" w:cs="Arial"/>
-              </w:rPr>
-            </w:pPr>
-            <w:r>
-              <w:rPr>
-                <w:rFonts w:ascii="Arial" w:hAnsi="Arial" w:cs="Arial"/>
-              </w:rPr>
-              <w:t>Después del paso 1 del flujo normal, el administrador selecciona la opción Imprimir balance</w:t>
-            </w:r>
-          </w:p>
-        </w:tc>
-      </w:tr>
-      <w:tr>
-        <w:tc>
-          <w:tcPr>
-            <w:tcW w:w="3344" w:type="dxa"/>
-            <w:tcBorders>
-              <w:left w:val="single" w:sz="4" w:space="0" w:color="000000" w:themeColor="text1"/>
-              <w:bottom w:val="single" w:sz="4" w:space="0" w:color="000000" w:themeColor="text1"/>
-            </w:tcBorders>
-            <w:shd w:val="clear" w:color="auto" w:fill="auto"/>
-          </w:tcPr>
-          <w:p>
-            <w:pPr>
-              <w:snapToGrid w:val="0"/>
-              <w:jc w:val="both"/>
-              <w:rPr>
-                <w:rFonts w:ascii="Arial" w:hAnsi="Arial" w:cs="Arial"/>
-              </w:rPr>
-            </w:pPr>
-          </w:p>
-        </w:tc>
-        <w:tc>
-          <w:tcPr>
-            <w:tcW w:w="377" w:type="dxa"/>
-            <w:tcBorders>
-              <w:left w:val="single" w:sz="4" w:space="0" w:color="000000" w:themeColor="text1"/>
-              <w:bottom w:val="single" w:sz="4" w:space="0" w:color="000000" w:themeColor="text1"/>
-            </w:tcBorders>
-            <w:shd w:val="clear" w:color="auto" w:fill="auto"/>
-          </w:tcPr>
-          <w:p>
-            <w:pPr>
-              <w:snapToGrid w:val="0"/>
-              <w:jc w:val="both"/>
-              <w:rPr>
-                <w:rFonts w:ascii="Arial" w:hAnsi="Arial" w:cs="Arial"/>
-              </w:rPr>
-            </w:pPr>
-            <w:r>
-              <w:rPr>
-                <w:rFonts w:ascii="Arial" w:hAnsi="Arial" w:cs="Arial"/>
-              </w:rPr>
-              <w:t>5</w:t>
-            </w:r>
-          </w:p>
-        </w:tc>
-        <w:tc>
-          <w:tcPr>
-            <w:tcW w:w="5457" w:type="dxa"/>
-            <w:gridSpan w:val="3"/>
-            <w:tcBorders>
-              <w:left w:val="single" w:sz="4" w:space="0" w:color="000000" w:themeColor="text1"/>
-              <w:bottom w:val="single" w:sz="4" w:space="0" w:color="000000" w:themeColor="text1"/>
-              <w:right w:val="single" w:sz="4" w:space="0" w:color="000000" w:themeColor="text1"/>
-            </w:tcBorders>
-            <w:shd w:val="clear" w:color="auto" w:fill="auto"/>
-          </w:tcPr>
-          <w:p>
-            <w:pPr>
-              <w:snapToGrid w:val="0"/>
-              <w:jc w:val="both"/>
-              <w:rPr>
-                <w:rFonts w:ascii="Arial" w:hAnsi="Arial" w:cs="Arial"/>
-              </w:rPr>
-            </w:pPr>
-            <w:r>
-              <w:rPr>
-                <w:rFonts w:ascii="Arial" w:hAnsi="Arial" w:cs="Arial"/>
-              </w:rPr>
-              <w:t xml:space="preserve">En caso de que no haya fondos en caja para hacer un retiro de la misma (salida), el sistema muestra en un mensaje de alerta que tal movimiento no se pudo </w:t>
-            </w:r>
-            <w:r>
-              <w:rPr>
-                <w:rFonts w:ascii="Arial" w:hAnsi="Arial" w:cs="Arial"/>
-              </w:rPr>
-              <w:lastRenderedPageBreak/>
-              <w:t>realizar por la razón mencionada, luego, termina caso de uso.</w:t>
-            </w:r>
-          </w:p>
-        </w:tc>
-      </w:tr>
-      <w:tr>
-        <w:tc>
-          <w:tcPr>
-            <w:tcW w:w="3344" w:type="dxa"/>
-            <w:tcBorders>
-              <w:left w:val="single" w:sz="4" w:space="0" w:color="000000" w:themeColor="text1"/>
-              <w:bottom w:val="single" w:sz="4" w:space="0" w:color="000000" w:themeColor="text1"/>
-            </w:tcBorders>
-            <w:shd w:val="clear" w:color="auto" w:fill="auto"/>
-          </w:tcPr>
-          <w:p>
-            <w:pPr>
-              <w:jc w:val="both"/>
-              <w:rPr>
-                <w:rFonts w:ascii="Arial" w:hAnsi="Arial" w:cs="Arial"/>
-              </w:rPr>
-            </w:pPr>
-            <w:r>
-              <w:rPr>
-                <w:rFonts w:ascii="Arial" w:hAnsi="Arial" w:cs="Arial"/>
-                <w:b/>
-                <w:bCs/>
-              </w:rPr>
-              <w:lastRenderedPageBreak/>
-              <w:t>Post-condición</w:t>
-            </w:r>
-          </w:p>
-        </w:tc>
-        <w:tc>
-          <w:tcPr>
-            <w:tcW w:w="5834" w:type="dxa"/>
-            <w:gridSpan w:val="4"/>
-            <w:tcBorders>
-              <w:left w:val="single" w:sz="4" w:space="0" w:color="000000" w:themeColor="text1"/>
-              <w:bottom w:val="single" w:sz="4" w:space="0" w:color="000000" w:themeColor="text1"/>
-              <w:right w:val="single" w:sz="4" w:space="0" w:color="000000" w:themeColor="text1"/>
-            </w:tcBorders>
-            <w:shd w:val="clear" w:color="auto" w:fill="auto"/>
-          </w:tcPr>
-          <w:p>
-            <w:pPr>
-              <w:snapToGrid w:val="0"/>
-              <w:jc w:val="both"/>
-              <w:rPr>
-                <w:rFonts w:ascii="Arial" w:hAnsi="Arial" w:cs="Arial"/>
-              </w:rPr>
-            </w:pPr>
-          </w:p>
-        </w:tc>
-      </w:tr>
-      <w:tr>
-        <w:tc>
-          <w:tcPr>
-            <w:tcW w:w="3344" w:type="dxa"/>
-            <w:tcBorders>
-              <w:left w:val="single" w:sz="4" w:space="0" w:color="000000" w:themeColor="text1"/>
-              <w:bottom w:val="single" w:sz="4" w:space="0" w:color="000000" w:themeColor="text1"/>
-            </w:tcBorders>
-            <w:shd w:val="clear" w:color="auto" w:fill="auto"/>
-          </w:tcPr>
-          <w:p>
-            <w:pPr>
-              <w:rPr>
-                <w:rFonts w:ascii="Arial" w:hAnsi="Arial" w:cs="Arial"/>
-                <w:b/>
-                <w:bCs/>
-              </w:rPr>
-            </w:pPr>
-            <w:r>
-              <w:rPr>
-                <w:rFonts w:ascii="Arial" w:hAnsi="Arial" w:cs="Arial"/>
-                <w:b/>
-                <w:bCs/>
-              </w:rPr>
-              <w:t>Excepciones</w:t>
-            </w:r>
-          </w:p>
-        </w:tc>
-        <w:tc>
-          <w:tcPr>
-            <w:tcW w:w="5834" w:type="dxa"/>
-            <w:gridSpan w:val="4"/>
-            <w:tcBorders>
-              <w:left w:val="single" w:sz="4" w:space="0" w:color="000000" w:themeColor="text1"/>
-              <w:bottom w:val="single" w:sz="4" w:space="0" w:color="000000" w:themeColor="text1"/>
-              <w:right w:val="single" w:sz="4" w:space="0" w:color="000000" w:themeColor="text1"/>
-            </w:tcBorders>
-            <w:shd w:val="clear" w:color="auto" w:fill="auto"/>
-          </w:tcPr>
-          <w:p>
-            <w:pPr>
-              <w:rPr>
-                <w:rFonts w:ascii="Arial" w:hAnsi="Arial" w:cs="Arial"/>
-              </w:rPr>
-            </w:pPr>
-            <w:r>
-              <w:rPr>
-                <w:rFonts w:ascii="Arial" w:hAnsi="Arial" w:cs="Arial"/>
-              </w:rPr>
-              <w:t xml:space="preserve">Si la consulta realizada por administrador no devuelve ningún resultado, el sistema debe mostrar un mensaje: "No hay </w:t>
-            </w:r>
-            <w:proofErr w:type="spellStart"/>
-            <w:r>
-              <w:rPr>
-                <w:rFonts w:ascii="Arial" w:hAnsi="Arial" w:cs="Arial"/>
-              </w:rPr>
-              <w:t>concidencias</w:t>
-            </w:r>
-            <w:proofErr w:type="spellEnd"/>
-            <w:r>
-              <w:rPr>
-                <w:rFonts w:ascii="Arial" w:hAnsi="Arial" w:cs="Arial"/>
-              </w:rPr>
-              <w:t>"</w:t>
-            </w:r>
-          </w:p>
-        </w:tc>
-      </w:tr>
-      <w:tr>
-        <w:tc>
-          <w:tcPr>
-            <w:tcW w:w="3344" w:type="dxa"/>
-            <w:tcBorders>
-              <w:left w:val="single" w:sz="4" w:space="0" w:color="000000" w:themeColor="text1"/>
-              <w:bottom w:val="single" w:sz="4" w:space="0" w:color="000000" w:themeColor="text1"/>
-            </w:tcBorders>
-            <w:shd w:val="clear" w:color="auto" w:fill="auto"/>
-          </w:tcPr>
-          <w:p>
-            <w:pPr>
-              <w:jc w:val="both"/>
-              <w:rPr>
-                <w:rFonts w:ascii="Arial" w:hAnsi="Arial" w:cs="Arial"/>
-              </w:rPr>
-            </w:pPr>
-            <w:r>
-              <w:rPr>
-                <w:rFonts w:ascii="Arial" w:hAnsi="Arial" w:cs="Arial"/>
-                <w:b/>
-                <w:bCs/>
-              </w:rPr>
-              <w:t>Prioridad</w:t>
-            </w:r>
-          </w:p>
-        </w:tc>
-        <w:tc>
-          <w:tcPr>
-            <w:tcW w:w="5834" w:type="dxa"/>
-            <w:gridSpan w:val="4"/>
-            <w:tcBorders>
-              <w:left w:val="single" w:sz="4" w:space="0" w:color="000000" w:themeColor="text1"/>
-              <w:bottom w:val="single" w:sz="4" w:space="0" w:color="000000" w:themeColor="text1"/>
-              <w:right w:val="single" w:sz="4" w:space="0" w:color="000000" w:themeColor="text1"/>
-            </w:tcBorders>
-            <w:shd w:val="clear" w:color="auto" w:fill="auto"/>
-          </w:tcPr>
-          <w:p>
-            <w:pPr>
-              <w:snapToGrid w:val="0"/>
-              <w:jc w:val="both"/>
-              <w:rPr>
-                <w:rFonts w:ascii="Arial" w:hAnsi="Arial" w:cs="Arial"/>
-              </w:rPr>
-            </w:pPr>
-            <w:r>
-              <w:rPr>
-                <w:rFonts w:ascii="Arial" w:hAnsi="Arial" w:cs="Arial"/>
-              </w:rPr>
-              <w:t>5</w:t>
-            </w:r>
-          </w:p>
-        </w:tc>
-      </w:tr>
-      <w:tr>
-        <w:tc>
-          <w:tcPr>
-            <w:tcW w:w="3344" w:type="dxa"/>
-            <w:tcBorders>
-              <w:left w:val="single" w:sz="4" w:space="0" w:color="000000" w:themeColor="text1"/>
-              <w:bottom w:val="single" w:sz="4" w:space="0" w:color="000000" w:themeColor="text1"/>
-            </w:tcBorders>
-            <w:shd w:val="clear" w:color="auto" w:fill="auto"/>
-          </w:tcPr>
-          <w:p>
-            <w:pPr>
-              <w:jc w:val="both"/>
-              <w:rPr>
-                <w:rFonts w:ascii="Arial" w:hAnsi="Arial" w:cs="Arial"/>
-              </w:rPr>
-            </w:pPr>
-            <w:r>
-              <w:rPr>
-                <w:rFonts w:ascii="Arial" w:hAnsi="Arial" w:cs="Arial"/>
-                <w:b/>
-                <w:bCs/>
-              </w:rPr>
-              <w:t>Frecuencia de uso</w:t>
-            </w:r>
-          </w:p>
-        </w:tc>
-        <w:tc>
-          <w:tcPr>
-            <w:tcW w:w="5834" w:type="dxa"/>
-            <w:gridSpan w:val="4"/>
-            <w:tcBorders>
-              <w:left w:val="single" w:sz="4" w:space="0" w:color="000000" w:themeColor="text1"/>
-              <w:bottom w:val="single" w:sz="4" w:space="0" w:color="000000" w:themeColor="text1"/>
-              <w:right w:val="single" w:sz="4" w:space="0" w:color="000000" w:themeColor="text1"/>
-            </w:tcBorders>
-            <w:shd w:val="clear" w:color="auto" w:fill="auto"/>
-          </w:tcPr>
-          <w:p>
-            <w:pPr>
-              <w:snapToGrid w:val="0"/>
-              <w:jc w:val="both"/>
-              <w:rPr>
-                <w:rFonts w:ascii="Arial" w:hAnsi="Arial" w:cs="Arial"/>
-              </w:rPr>
-            </w:pPr>
-            <w:r>
-              <w:rPr>
-                <w:rFonts w:ascii="Arial" w:hAnsi="Arial" w:cs="Arial"/>
-              </w:rPr>
-              <w:t>Alta</w:t>
-            </w:r>
-          </w:p>
-        </w:tc>
-      </w:tr>
-      <w:tr>
-        <w:tc>
-          <w:tcPr>
-            <w:tcW w:w="3344" w:type="dxa"/>
-            <w:tcBorders>
-              <w:left w:val="single" w:sz="4" w:space="0" w:color="000000" w:themeColor="text1"/>
-              <w:bottom w:val="single" w:sz="4" w:space="0" w:color="000000" w:themeColor="text1"/>
-            </w:tcBorders>
-            <w:shd w:val="clear" w:color="auto" w:fill="auto"/>
-          </w:tcPr>
-          <w:p>
-            <w:pPr>
-              <w:jc w:val="both"/>
-              <w:rPr>
-                <w:rFonts w:ascii="Arial" w:hAnsi="Arial" w:cs="Arial"/>
-              </w:rPr>
-            </w:pPr>
-            <w:r>
-              <w:rPr>
-                <w:rFonts w:ascii="Arial" w:hAnsi="Arial" w:cs="Arial"/>
-                <w:b/>
-                <w:bCs/>
-              </w:rPr>
-              <w:t>Notas</w:t>
-            </w:r>
-          </w:p>
-        </w:tc>
-        <w:tc>
-          <w:tcPr>
-            <w:tcW w:w="5834" w:type="dxa"/>
-            <w:gridSpan w:val="4"/>
-            <w:tcBorders>
-              <w:left w:val="single" w:sz="4" w:space="0" w:color="000000" w:themeColor="text1"/>
-              <w:bottom w:val="single" w:sz="4" w:space="0" w:color="000000" w:themeColor="text1"/>
-              <w:right w:val="single" w:sz="4" w:space="0" w:color="000000" w:themeColor="text1"/>
-            </w:tcBorders>
-            <w:shd w:val="clear" w:color="auto" w:fill="auto"/>
-          </w:tcPr>
-          <w:p>
-            <w:pPr>
-              <w:snapToGrid w:val="0"/>
-              <w:jc w:val="both"/>
-              <w:rPr>
-                <w:rFonts w:ascii="Arial" w:hAnsi="Arial" w:cs="Arial"/>
-              </w:rPr>
-            </w:pPr>
-            <w:r>
-              <w:rPr>
-                <w:rFonts w:ascii="Arial" w:hAnsi="Arial" w:cs="Arial"/>
-              </w:rPr>
-              <w:t>N/A</w:t>
-            </w:r>
-          </w:p>
-        </w:tc>
-      </w:tr>
-    </w:tbl>
-    <w:p>
-      <w:pPr>
-        <w:rPr>
-          <w:rFonts w:ascii="Arial" w:hAnsi="Arial" w:cs="Arial"/>
-          <w:b/>
-          <w:sz w:val="24"/>
-          <w:szCs w:val="24"/>
-        </w:rPr>
-      </w:pPr>
-    </w:p>
-    <w:p>
-      <w:pPr>
-        <w:pStyle w:val="Ttulo2"/>
-        <w:numPr>
-          <w:ilvl w:val="0"/>
-          <w:numId w:val="1"/>
-        </w:numPr>
-      </w:pPr>
-      <w:r>
-        <w:t xml:space="preserve"> </w:t>
-      </w:r>
-      <w:bookmarkStart w:id="15" w:name="_Toc485657719"/>
-      <w:r>
-        <w:t xml:space="preserve">Especificación de caso de uso CU_015: </w:t>
-      </w:r>
-      <w:r>
-        <w:t>Registro movimientos de caja</w:t>
-      </w:r>
-      <w:bookmarkEnd w:id="15"/>
-    </w:p>
-    <w:p>
-      <w:pPr>
-        <w:jc w:val="center"/>
-        <w:rPr>
-          <w:rFonts w:ascii="Arial" w:hAnsi="Arial" w:cs="Arial"/>
-          <w:b/>
-          <w:sz w:val="24"/>
-          <w:szCs w:val="24"/>
-        </w:rPr>
-      </w:pPr>
-    </w:p>
-    <w:p>
-      <w:pPr>
-        <w:jc w:val="center"/>
-        <w:rPr>
-          <w:rFonts w:ascii="Arial" w:hAnsi="Arial" w:cs="Arial"/>
-          <w:b/>
-          <w:sz w:val="24"/>
-          <w:szCs w:val="24"/>
-        </w:rPr>
-      </w:pPr>
-    </w:p>
-    <w:tbl>
-      <w:tblPr>
-        <w:tblW w:w="9178" w:type="dxa"/>
-        <w:tblInd w:w="108" w:type="dxa"/>
-        <w:tblLayout w:type="fixed"/>
-        <w:tblLook w:val="0000" w:firstRow="0" w:lastRow="0" w:firstColumn="0" w:lastColumn="0" w:noHBand="0" w:noVBand="0"/>
-        <w:tblCaption w:val="dfdsf"/>
-        <w:tblDescription w:val=""/>
-      </w:tblPr>
-      <w:tblGrid>
-        <w:gridCol w:w="3344"/>
-        <w:gridCol w:w="377"/>
-        <w:gridCol w:w="1129"/>
-        <w:gridCol w:w="2517"/>
-        <w:gridCol w:w="1811"/>
-      </w:tblGrid>
-      <w:tr>
-        <w:tc>
-          <w:tcPr>
-            <w:tcW w:w="3344" w:type="dxa"/>
-            <w:tcBorders>
-              <w:top w:val="single" w:sz="4" w:space="0" w:color="000000" w:themeColor="text1"/>
-              <w:left w:val="single" w:sz="4" w:space="0" w:color="000000" w:themeColor="text1"/>
-              <w:bottom w:val="single" w:sz="4" w:space="0" w:color="000000" w:themeColor="text1"/>
-            </w:tcBorders>
-            <w:shd w:val="clear" w:color="auto" w:fill="auto"/>
-          </w:tcPr>
-          <w:p>
-            <w:pPr>
-              <w:jc w:val="both"/>
-              <w:rPr>
-                <w:rFonts w:ascii="Arial" w:hAnsi="Arial" w:cs="Arial"/>
-                <w:b/>
-                <w:bCs/>
-              </w:rPr>
-            </w:pPr>
-            <w:r>
-              <w:rPr>
-                <w:rFonts w:ascii="Arial" w:hAnsi="Arial" w:cs="Arial"/>
-                <w:b/>
-                <w:bCs/>
-              </w:rPr>
-              <w:t>Código</w:t>
-            </w:r>
-          </w:p>
-        </w:tc>
-        <w:tc>
-          <w:tcPr>
-            <w:tcW w:w="5834" w:type="dxa"/>
-            <w:gridSpan w:val="4"/>
-            <w:tcBorders>
-              <w:top w:val="single" w:sz="4" w:space="0" w:color="000000" w:themeColor="text1"/>
-              <w:left w:val="single" w:sz="4" w:space="0" w:color="000000" w:themeColor="text1"/>
-              <w:bottom w:val="single" w:sz="4" w:space="0" w:color="000000" w:themeColor="text1"/>
-              <w:right w:val="single" w:sz="4" w:space="0" w:color="000000" w:themeColor="text1"/>
-            </w:tcBorders>
-            <w:shd w:val="clear" w:color="auto" w:fill="auto"/>
-          </w:tcPr>
-          <w:p>
-            <w:pPr>
-              <w:snapToGrid w:val="0"/>
-              <w:jc w:val="both"/>
-              <w:rPr>
-                <w:rFonts w:ascii="Arial" w:hAnsi="Arial" w:cs="Arial"/>
-              </w:rPr>
-            </w:pPr>
-            <w:r>
-              <w:rPr>
-                <w:rFonts w:ascii="Arial" w:hAnsi="Arial" w:cs="Arial"/>
-              </w:rPr>
               <w:t>ECU_015</w:t>
             </w:r>
           </w:p>
@@ -22845,7 +22825,7 @@
       <w:r>
         <w:t xml:space="preserve"> </w:t>
       </w:r>
-      <w:bookmarkStart w:id="16" w:name="_Toc485657720"/>
+      <w:bookmarkStart w:id="15" w:name="_Toc485657720"/>
       <w:r>
         <w:t>Especificación de caso de uso CU_016</w:t>
       </w:r>
@@ -22855,6 +22835,10 @@
       <w:r>
         <w:t>Mostrar información página principal usuario</w:t>
       </w:r>
+      <w:bookmarkEnd w:id="15"/>
+    </w:p>
+    <w:p>
+      <w:bookmarkStart w:id="16" w:name="_GoBack"/>
       <w:bookmarkEnd w:id="16"/>
     </w:p>
     <w:p>
@@ -22910,6 +22894,7 @@
                 <w:b/>
                 <w:bCs/>
               </w:rPr>
+              <w:lastRenderedPageBreak/>
               <w:t>Código</w:t>
             </w:r>
           </w:p>
@@ -22967,7 +22952,6 @@
                 <w:b/>
                 <w:bCs/>
               </w:rPr>
-              <w:lastRenderedPageBreak/>
               <w:t>Nombre</w:t>
             </w:r>
           </w:p>
@@ -24233,62 +24217,6 @@
     </w:p>
     <w:p>
       <w:pPr>
-        <w:jc w:val="center"/>
-        <w:rPr>
-          <w:rFonts w:ascii="Arial" w:hAnsi="Arial" w:cs="Arial"/>
-          <w:b/>
-          <w:sz w:val="24"/>
-          <w:szCs w:val="24"/>
-        </w:rPr>
-      </w:pPr>
-    </w:p>
-    <w:p>
-      <w:pPr>
-        <w:jc w:val="center"/>
-        <w:rPr>
-          <w:rFonts w:ascii="Arial" w:hAnsi="Arial" w:cs="Arial"/>
-          <w:b/>
-          <w:sz w:val="24"/>
-          <w:szCs w:val="24"/>
-        </w:rPr>
-      </w:pPr>
-    </w:p>
-    <w:p>
-      <w:pPr>
-        <w:jc w:val="center"/>
-        <w:rPr>
-          <w:rFonts w:ascii="Arial" w:hAnsi="Arial" w:cs="Arial"/>
-          <w:b/>
-          <w:sz w:val="24"/>
-          <w:szCs w:val="24"/>
-        </w:rPr>
-      </w:pPr>
-    </w:p>
-    <w:p>
-      <w:pPr>
-        <w:jc w:val="center"/>
-        <w:rPr>
-          <w:rFonts w:ascii="Arial" w:hAnsi="Arial" w:cs="Arial"/>
-          <w:b/>
-          <w:sz w:val="24"/>
-          <w:szCs w:val="24"/>
-        </w:rPr>
-      </w:pPr>
-    </w:p>
-    <w:p>
-      <w:pPr>
-        <w:jc w:val="center"/>
-        <w:rPr>
-          <w:rFonts w:ascii="Arial" w:hAnsi="Arial" w:cs="Arial"/>
-          <w:b/>
-          <w:sz w:val="24"/>
-          <w:szCs w:val="24"/>
-        </w:rPr>
-      </w:pPr>
-    </w:p>
-    <w:p>
-      <w:pPr>
-        <w:jc w:val="center"/>
         <w:rPr>
           <w:rFonts w:ascii="Arial" w:hAnsi="Arial" w:cs="Arial"/>
           <w:b/>
@@ -25506,6 +25434,7 @@
                 <w:b/>
                 <w:bCs/>
               </w:rPr>
+              <w:lastRenderedPageBreak/>
               <w:t>Flujos Alternos</w:t>
             </w:r>
           </w:p>
@@ -25814,6 +25743,7 @@
         <w:docPartUnique/>
       </w:docPartObj>
     </w:sdtPr>
+    <w:sdtEndPr/>
     <w:sdtContent>
       <w:p>
         <w:pPr>
@@ -25834,7 +25764,7 @@
             <w:noProof/>
             <w:lang w:val="es-ES"/>
           </w:rPr>
-          <w:t>5</w:t>
+          <w:t>21</w:t>
         </w:r>
         <w:r>
           <w:fldChar w:fldCharType="end"/>
@@ -26039,7 +25969,7 @@
 
 <file path=word/numbering.xml><?xml version="1.0" encoding="utf-8"?>
 <w:numbering xmlns:wpc="http://schemas.microsoft.com/office/word/2010/wordprocessingCanvas" xmlns:mc="http://schemas.openxmlformats.org/markup-compatibility/2006" xmlns:o="urn:schemas-microsoft-com:office:office" xmlns:r="http://schemas.openxmlformats.org/officeDocument/2006/relationships" xmlns:m="http://schemas.openxmlformats.org/officeDocument/2006/math" xmlns:v="urn:schemas-microsoft-com:vml" xmlns:wp14="http://schemas.microsoft.com/office/word/2010/wordprocessingDrawing" xmlns:wp="http://schemas.openxmlformats.org/drawingml/2006/wordprocessingDrawing" xmlns:w10="urn:schemas-microsoft-com:office:word" xmlns:w="http://schemas.openxmlformats.org/wordprocessingml/2006/main" xmlns:w14="http://schemas.microsoft.com/office/word/2010/wordml" xmlns:w15="http://schemas.microsoft.com/office/word/2012/wordml" xmlns:wpg="http://schemas.microsoft.com/office/word/2010/wordprocessingGroup" xmlns:wpi="http://schemas.microsoft.com/office/word/2010/wordprocessingInk" xmlns:wne="http://schemas.microsoft.com/office/word/2006/wordml" xmlns:wps="http://schemas.microsoft.com/office/word/2010/wordprocessingShape" mc:Ignorable="w14 w15 wp14">
-  <w:abstractNum w:abstractNumId="0">
+  <w:abstractNum w:abstractNumId="0" w15:restartNumberingAfterBreak="0">
     <w:nsid w:val="13636A68"/>
     <w:multiLevelType w:val="hybridMultilevel"/>
     <w:tmpl w:val="E69C75B0"/>
@@ -26125,7 +26055,7 @@
       </w:pPr>
     </w:lvl>
   </w:abstractNum>
-  <w:abstractNum w:abstractNumId="1">
+  <w:abstractNum w:abstractNumId="1" w15:restartNumberingAfterBreak="0">
     <w:nsid w:val="45906C07"/>
     <w:multiLevelType w:val="hybridMultilevel"/>
     <w:tmpl w:val="D9D4233C"/>
@@ -26211,7 +26141,7 @@
       </w:pPr>
     </w:lvl>
   </w:abstractNum>
-  <w:abstractNum w:abstractNumId="2">
+  <w:abstractNum w:abstractNumId="2" w15:restartNumberingAfterBreak="0">
     <w:nsid w:val="66562FDC"/>
     <w:multiLevelType w:val="hybridMultilevel"/>
     <w:tmpl w:val="E69C75B0"/>
@@ -26750,6 +26680,7 @@
   <w:style w:type="character" w:default="1" w:styleId="Fuentedeprrafopredeter">
     <w:name w:val="Default Paragraph Font"/>
     <w:uiPriority w:val="1"/>
+    <w:semiHidden/>
     <w:unhideWhenUsed/>
   </w:style>
   <w:style w:type="table" w:default="1" w:styleId="Tablanormal">
@@ -26826,7 +26757,6 @@
       <w:spacing w:after="0" w:line="240" w:lineRule="auto"/>
     </w:pPr>
     <w:tblPr>
-      <w:tblInd w:w="0" w:type="dxa"/>
       <w:tblBorders>
         <w:top w:val="single" w:sz="4" w:space="0" w:color="auto"/>
         <w:left w:val="single" w:sz="4" w:space="0" w:color="auto"/>
@@ -26835,12 +26765,6 @@
         <w:insideH w:val="single" w:sz="4" w:space="0" w:color="auto"/>
         <w:insideV w:val="single" w:sz="4" w:space="0" w:color="auto"/>
       </w:tblBorders>
-      <w:tblCellMar>
-        <w:top w:w="0" w:type="dxa"/>
-        <w:left w:w="108" w:type="dxa"/>
-        <w:bottom w:w="0" w:type="dxa"/>
-        <w:right w:w="108" w:type="dxa"/>
-      </w:tblCellMar>
     </w:tblPr>
   </w:style>
   <w:style w:type="character" w:customStyle="1" w:styleId="Ttulo1Car">
@@ -27261,7 +27185,7 @@
 </file>
 
 <file path=customXml/itemProps1.xml><?xml version="1.0" encoding="utf-8"?>
-<ds:datastoreItem xmlns:ds="http://schemas.openxmlformats.org/officeDocument/2006/customXml" ds:itemID="{4E35A805-DB2C-4497-B93A-E0855A536CC2}">
+<ds:datastoreItem xmlns:ds="http://schemas.openxmlformats.org/officeDocument/2006/customXml" ds:itemID="{D1DC79FE-2E92-44F3-A3A7-70608AB3B10F}">
   <ds:schemaRefs>
     <ds:schemaRef ds:uri="http://schemas.openxmlformats.org/officeDocument/2006/bibliography"/>
   </ds:schemaRefs>

</xml_diff>